<commit_message>
db számláló hozzáadása az éttermekhez
</commit_message>
<xml_diff>
--- a/dokumentumok/A projektünk alapterve_Bodnar_Andras_Bodnar_Tamas 2.docx
+++ b/dokumentumok/A projektünk alapterve_Bodnar_Andras_Bodnar_Tamas 2.docx
@@ -19,7 +19,6 @@
         </w:rPr>
         <w:t xml:space="preserve">A </w:t>
       </w:r>
-      <w:proofErr w:type="spellStart"/>
       <w:r>
         <w:rPr>
           <w:b/>
@@ -42,16 +41,15 @@
           <w:sz w:val="40"/>
           <w:szCs w:val="32"/>
         </w:rPr>
-        <w:t>d</w:t>
-      </w:r>
-      <w:proofErr w:type="spellEnd"/>
+        <w:t>d-</w:t>
+      </w:r>
       <w:r>
         <w:rPr>
           <w:b/>
           <w:sz w:val="40"/>
           <w:szCs w:val="32"/>
         </w:rPr>
-        <w:t>-</w:t>
+        <w:t xml:space="preserve">Net </w:t>
       </w:r>
       <w:r>
         <w:rPr>
@@ -59,14 +57,6 @@
           <w:sz w:val="40"/>
           <w:szCs w:val="32"/>
         </w:rPr>
-        <w:t xml:space="preserve">Net </w:t>
-      </w:r>
-      <w:r>
-        <w:rPr>
-          <w:b/>
-          <w:sz w:val="40"/>
-          <w:szCs w:val="32"/>
-        </w:rPr>
         <w:t>projektünk</w:t>
       </w:r>
     </w:p>
@@ -220,7 +210,6 @@
         </w:rPr>
         <w:t xml:space="preserve">le </w:t>
       </w:r>
-      <w:proofErr w:type="spellStart"/>
       <w:r>
         <w:rPr>
           <w:sz w:val="28"/>
@@ -231,14 +220,7 @@
         <w:rPr>
           <w:sz w:val="28"/>
         </w:rPr>
-        <w:t>aps</w:t>
-      </w:r>
-      <w:proofErr w:type="spellEnd"/>
-      <w:r>
-        <w:rPr>
-          <w:sz w:val="28"/>
-        </w:rPr>
-        <w:t xml:space="preserve"> segítségével.</w:t>
+        <w:t>aps segítségével.</w:t>
       </w:r>
     </w:p>
     <w:p>
@@ -407,7 +389,6 @@
           <w:szCs w:val="32"/>
         </w:rPr>
       </w:pPr>
-      <w:proofErr w:type="spellStart"/>
       <w:r>
         <w:rPr>
           <w:sz w:val="28"/>
@@ -415,7 +396,6 @@
         </w:rPr>
         <w:t>BootStrap</w:t>
       </w:r>
-      <w:proofErr w:type="spellEnd"/>
     </w:p>
     <w:p>
       <w:pPr>
@@ -471,53 +451,33 @@
           <w:szCs w:val="32"/>
         </w:rPr>
       </w:pPr>
-      <w:proofErr w:type="spellStart"/>
       <w:r>
         <w:rPr>
           <w:sz w:val="28"/>
           <w:szCs w:val="32"/>
         </w:rPr>
-        <w:t>Node</w:t>
-      </w:r>
-      <w:proofErr w:type="spellEnd"/>
-      <w:r>
+        <w:t>Node Js</w:t>
+      </w:r>
+    </w:p>
+    <w:p>
+      <w:pPr>
+        <w:pStyle w:val="Listaszerbekezds"/>
+        <w:numPr>
+          <w:ilvl w:val="1"/>
+          <w:numId w:val="2"/>
+        </w:numPr>
         <w:rPr>
           <w:sz w:val="28"/>
           <w:szCs w:val="32"/>
         </w:rPr>
-        <w:t xml:space="preserve"> </w:t>
-      </w:r>
-      <w:proofErr w:type="spellStart"/>
+      </w:pPr>
       <w:r>
         <w:rPr>
           <w:sz w:val="28"/>
           <w:szCs w:val="32"/>
         </w:rPr>
-        <w:t>Js</w:t>
-      </w:r>
-      <w:proofErr w:type="spellEnd"/>
-    </w:p>
-    <w:p>
-      <w:pPr>
-        <w:pStyle w:val="Listaszerbekezds"/>
-        <w:numPr>
-          <w:ilvl w:val="1"/>
-          <w:numId w:val="2"/>
-        </w:numPr>
-        <w:rPr>
-          <w:sz w:val="28"/>
-          <w:szCs w:val="32"/>
-        </w:rPr>
-      </w:pPr>
-      <w:proofErr w:type="spellStart"/>
-      <w:r>
-        <w:rPr>
-          <w:sz w:val="28"/>
-          <w:szCs w:val="32"/>
-        </w:rPr>
         <w:t>MySql</w:t>
       </w:r>
-      <w:proofErr w:type="spellEnd"/>
     </w:p>
     <w:p>
       <w:pPr>
@@ -561,17 +521,8 @@
           <w:sz w:val="32"/>
           <w:szCs w:val="32"/>
         </w:rPr>
-        <w:t xml:space="preserve">login </w:t>
-      </w:r>
-      <w:proofErr w:type="spellStart"/>
-      <w:r>
-        <w:rPr>
-          <w:sz w:val="32"/>
-          <w:szCs w:val="32"/>
-        </w:rPr>
-        <w:t>system</w:t>
-      </w:r>
-      <w:proofErr w:type="spellEnd"/>
+        <w:t>login system</w:t>
+      </w:r>
     </w:p>
     <w:p>
       <w:pPr>
@@ -795,23 +746,7 @@
           <w:sz w:val="32"/>
           <w:szCs w:val="32"/>
         </w:rPr>
-        <w:t xml:space="preserve">egyszerű </w:t>
-      </w:r>
-      <w:proofErr w:type="gramStart"/>
-      <w:r>
-        <w:rPr>
-          <w:sz w:val="32"/>
-          <w:szCs w:val="32"/>
-        </w:rPr>
-        <w:t>gombok</w:t>
-      </w:r>
-      <w:proofErr w:type="gramEnd"/>
-      <w:r>
-        <w:rPr>
-          <w:sz w:val="32"/>
-          <w:szCs w:val="32"/>
-        </w:rPr>
-        <w:t xml:space="preserve"> amik által ki lehet választani hogy az étterem:</w:t>
+        <w:t>egyszerű gombok amik által ki lehet választani hogy az étterem:</w:t>
       </w:r>
     </w:p>
     <w:p>
@@ -866,31 +801,13 @@
           <w:szCs w:val="32"/>
         </w:rPr>
       </w:pPr>
-      <w:proofErr w:type="spellStart"/>
-      <w:r>
-        <w:rPr>
-          <w:sz w:val="32"/>
-          <w:szCs w:val="32"/>
-        </w:rPr>
-        <w:t>glutén</w:t>
-      </w:r>
-      <w:proofErr w:type="spellEnd"/>
-      <w:r>
-        <w:rPr>
-          <w:sz w:val="32"/>
-          <w:szCs w:val="32"/>
-        </w:rPr>
-        <w:t xml:space="preserve"> mentes ételek </w:t>
-      </w:r>
-      <w:proofErr w:type="spellStart"/>
-      <w:r>
-        <w:rPr>
-          <w:sz w:val="32"/>
-          <w:szCs w:val="32"/>
-        </w:rPr>
-        <w:t>stb</w:t>
-      </w:r>
-      <w:proofErr w:type="spellEnd"/>
+      <w:r>
+        <w:rPr>
+          <w:sz w:val="32"/>
+          <w:szCs w:val="32"/>
+        </w:rPr>
+        <w:t>glutén mentes ételek stb</w:t>
+      </w:r>
     </w:p>
     <w:p>
       <w:pPr>
@@ -933,53 +850,7 @@
           <w:sz w:val="32"/>
           <w:szCs w:val="32"/>
         </w:rPr>
-        <w:t xml:space="preserve">(pld </w:t>
-      </w:r>
-      <w:proofErr w:type="spellStart"/>
-      <w:r>
-        <w:rPr>
-          <w:color w:val="FF0000"/>
-          <w:sz w:val="32"/>
-          <w:szCs w:val="32"/>
-        </w:rPr>
-        <w:t>fötér</w:t>
-      </w:r>
-      <w:proofErr w:type="spellEnd"/>
-      <w:r>
-        <w:rPr>
-          <w:color w:val="FF0000"/>
-          <w:sz w:val="32"/>
-          <w:szCs w:val="32"/>
-        </w:rPr>
-        <w:t xml:space="preserve"> x </w:t>
-      </w:r>
-      <w:proofErr w:type="spellStart"/>
-      <w:r>
-        <w:rPr>
-          <w:color w:val="FF0000"/>
-          <w:sz w:val="32"/>
-          <w:szCs w:val="32"/>
-        </w:rPr>
-        <w:t>találat</w:t>
-      </w:r>
-      <w:proofErr w:type="gramStart"/>
-      <w:r>
-        <w:rPr>
-          <w:color w:val="FF0000"/>
-          <w:sz w:val="32"/>
-          <w:szCs w:val="32"/>
-        </w:rPr>
-        <w:t>,újvários</w:t>
-      </w:r>
-      <w:proofErr w:type="spellEnd"/>
-      <w:proofErr w:type="gramEnd"/>
-      <w:r>
-        <w:rPr>
-          <w:color w:val="FF0000"/>
-          <w:sz w:val="32"/>
-          <w:szCs w:val="32"/>
-        </w:rPr>
-        <w:t xml:space="preserve"> y találat)</w:t>
+        <w:t>(pld fötér x találat,újvários y találat)</w:t>
       </w:r>
     </w:p>
     <w:p>
@@ -1101,95 +972,47 @@
           <w:sz w:val="32"/>
           <w:szCs w:val="32"/>
         </w:rPr>
-        <w:t xml:space="preserve">A szűréseken belül lenne egy </w:t>
-      </w:r>
-      <w:proofErr w:type="gramStart"/>
-      <w:r>
-        <w:rPr>
-          <w:sz w:val="32"/>
-          <w:szCs w:val="32"/>
-        </w:rPr>
-        <w:t>gomb</w:t>
-      </w:r>
-      <w:proofErr w:type="gramEnd"/>
-      <w:r>
-        <w:rPr>
-          <w:sz w:val="32"/>
-          <w:szCs w:val="32"/>
-        </w:rPr>
-        <w:t xml:space="preserve"> ami átirányít a rendelés fülre ami egy táblázatban kitöltené az adatokat.</w:t>
-      </w:r>
-    </w:p>
-    <w:p>
-      <w:pPr>
-        <w:pStyle w:val="Listaszerbekezds"/>
-        <w:numPr>
-          <w:ilvl w:val="1"/>
-          <w:numId w:val="1"/>
-        </w:numPr>
-        <w:rPr>
-          <w:sz w:val="32"/>
-          <w:szCs w:val="32"/>
-        </w:rPr>
-      </w:pPr>
-      <w:r>
-        <w:rPr>
-          <w:sz w:val="32"/>
-          <w:szCs w:val="32"/>
-        </w:rPr>
-        <w:t xml:space="preserve">Plusz vagy mínusz jellel hozzáadhat </w:t>
-      </w:r>
-      <w:proofErr w:type="gramStart"/>
-      <w:r>
-        <w:rPr>
-          <w:sz w:val="32"/>
-          <w:szCs w:val="32"/>
-        </w:rPr>
-        <w:t>elemeket</w:t>
-      </w:r>
-      <w:proofErr w:type="gramEnd"/>
-      <w:r>
-        <w:rPr>
-          <w:sz w:val="32"/>
-          <w:szCs w:val="32"/>
-        </w:rPr>
-        <w:t xml:space="preserve"> amit a táblázatban is és a küldés gomb felett is szövegesen megjelenne.</w:t>
-      </w:r>
-    </w:p>
-    <w:p>
-      <w:pPr>
-        <w:pStyle w:val="Listaszerbekezds"/>
-        <w:numPr>
-          <w:ilvl w:val="1"/>
-          <w:numId w:val="1"/>
-        </w:numPr>
-        <w:rPr>
-          <w:sz w:val="32"/>
-          <w:szCs w:val="32"/>
-        </w:rPr>
-      </w:pPr>
-      <w:r>
-        <w:rPr>
-          <w:sz w:val="32"/>
-          <w:szCs w:val="32"/>
-        </w:rPr>
-        <w:t xml:space="preserve">Az elküldés gombra szövegen elküldjük az étteremnek a rendelések összegét a rendelő </w:t>
-      </w:r>
-      <w:proofErr w:type="gramStart"/>
-      <w:r>
-        <w:rPr>
-          <w:sz w:val="32"/>
-          <w:szCs w:val="32"/>
-        </w:rPr>
-        <w:t>nevét</w:t>
-      </w:r>
-      <w:proofErr w:type="gramEnd"/>
-      <w:r>
-        <w:rPr>
-          <w:sz w:val="32"/>
-          <w:szCs w:val="32"/>
-        </w:rPr>
-        <w:t xml:space="preserve"> telefonszámát. </w:t>
+        <w:t>A szűréseken belül lenne egy gomb ami átirányít a rendelés fülre ami egy táblázatban kitöltené az adatokat.</w:t>
+      </w:r>
+    </w:p>
+    <w:p>
+      <w:pPr>
+        <w:pStyle w:val="Listaszerbekezds"/>
+        <w:numPr>
+          <w:ilvl w:val="1"/>
+          <w:numId w:val="1"/>
+        </w:numPr>
+        <w:rPr>
+          <w:sz w:val="32"/>
+          <w:szCs w:val="32"/>
+        </w:rPr>
+      </w:pPr>
+      <w:r>
+        <w:rPr>
+          <w:sz w:val="32"/>
+          <w:szCs w:val="32"/>
+        </w:rPr>
+        <w:t>Plusz vagy mínusz jellel hozzáadhat elemeket amit a táblázatban is és a küldés gomb felett is szövegesen megjelenne.</w:t>
+      </w:r>
+    </w:p>
+    <w:p>
+      <w:pPr>
+        <w:pStyle w:val="Listaszerbekezds"/>
+        <w:numPr>
+          <w:ilvl w:val="1"/>
+          <w:numId w:val="1"/>
+        </w:numPr>
+        <w:rPr>
+          <w:sz w:val="32"/>
+          <w:szCs w:val="32"/>
+        </w:rPr>
+      </w:pPr>
+      <w:r>
+        <w:rPr>
+          <w:sz w:val="32"/>
+          <w:szCs w:val="32"/>
+        </w:rPr>
+        <w:t xml:space="preserve">Az elküldés gombra szövegen elküldjük az étteremnek a rendelések összegét a rendelő nevét telefonszámát. </w:t>
       </w:r>
     </w:p>
     <w:p>
@@ -1296,23 +1119,7 @@
           <w:sz w:val="32"/>
           <w:szCs w:val="32"/>
         </w:rPr>
-        <w:t xml:space="preserve">különböző </w:t>
-      </w:r>
-      <w:proofErr w:type="gramStart"/>
-      <w:r>
-        <w:rPr>
-          <w:sz w:val="32"/>
-          <w:szCs w:val="32"/>
-        </w:rPr>
-        <w:t>értékelésük</w:t>
-      </w:r>
-      <w:proofErr w:type="gramEnd"/>
-      <w:r>
-        <w:rPr>
-          <w:sz w:val="32"/>
-          <w:szCs w:val="32"/>
-        </w:rPr>
-        <w:t xml:space="preserve"> mint a felhasználónak</w:t>
+        <w:t>különböző értékelésük mint a felhasználónak</w:t>
       </w:r>
     </w:p>
     <w:p>
@@ -1387,6 +1194,101 @@
           <w:szCs w:val="32"/>
         </w:rPr>
         <w:t>at</w:t>
+      </w:r>
+      <w:r>
+        <w:rPr>
+          <w:sz w:val="32"/>
+          <w:szCs w:val="32"/>
+        </w:rPr>
+        <w:t xml:space="preserve">  </w:t>
+      </w:r>
+    </w:p>
+    <w:p>
+      <w:pPr>
+        <w:pStyle w:val="Listaszerbekezds"/>
+        <w:numPr>
+          <w:ilvl w:val="1"/>
+          <w:numId w:val="1"/>
+        </w:numPr>
+        <w:rPr>
+          <w:sz w:val="32"/>
+          <w:szCs w:val="32"/>
+        </w:rPr>
+      </w:pPr>
+      <w:r>
+        <w:rPr>
+          <w:sz w:val="32"/>
+          <w:szCs w:val="32"/>
+        </w:rPr>
+        <w:t>admin</w:t>
+      </w:r>
+    </w:p>
+    <w:p>
+      <w:pPr>
+        <w:pStyle w:val="Listaszerbekezds"/>
+        <w:numPr>
+          <w:ilvl w:val="2"/>
+          <w:numId w:val="1"/>
+        </w:numPr>
+        <w:rPr>
+          <w:sz w:val="32"/>
+          <w:szCs w:val="32"/>
+        </w:rPr>
+      </w:pPr>
+      <w:r>
+        <w:rPr>
+          <w:sz w:val="32"/>
+          <w:szCs w:val="32"/>
+        </w:rPr>
+        <w:t>éttermek adatainak kezelése</w:t>
+      </w:r>
+    </w:p>
+    <w:p>
+      <w:pPr>
+        <w:pStyle w:val="Listaszerbekezds"/>
+        <w:numPr>
+          <w:ilvl w:val="2"/>
+          <w:numId w:val="1"/>
+        </w:numPr>
+        <w:rPr>
+          <w:sz w:val="32"/>
+          <w:szCs w:val="32"/>
+        </w:rPr>
+      </w:pPr>
+      <w:r>
+        <w:rPr>
+          <w:sz w:val="32"/>
+          <w:szCs w:val="32"/>
+        </w:rPr>
+        <w:t>felhasználók kezelése</w:t>
+      </w:r>
+    </w:p>
+    <w:p>
+      <w:pPr>
+        <w:pStyle w:val="Listaszerbekezds"/>
+        <w:numPr>
+          <w:ilvl w:val="2"/>
+          <w:numId w:val="1"/>
+        </w:numPr>
+        <w:rPr>
+          <w:sz w:val="32"/>
+          <w:szCs w:val="32"/>
+        </w:rPr>
+      </w:pPr>
+      <w:r>
+        <w:rPr>
+          <w:sz w:val="32"/>
+          <w:szCs w:val="32"/>
+        </w:rPr>
+        <w:lastRenderedPageBreak/>
+        <w:t>lesz egy külön menüpont az adminoknak ahol ki</w:t>
+      </w:r>
+      <w:r>
+        <w:rPr>
+          <w:sz w:val="32"/>
+          <w:szCs w:val="32"/>
+        </w:rPr>
+        <w:t xml:space="preserve"> listázz</w:t>
       </w:r>
       <w:bookmarkStart w:id="0" w:name="_GoBack"/>
       <w:bookmarkEnd w:id="0"/>
@@ -1395,49 +1297,709 @@
           <w:sz w:val="32"/>
           <w:szCs w:val="32"/>
         </w:rPr>
-        <w:t xml:space="preserve">  </w:t>
-      </w:r>
-    </w:p>
-    <w:p>
-      <w:pPr>
-        <w:pStyle w:val="Listaszerbekezds"/>
-        <w:numPr>
-          <w:ilvl w:val="1"/>
-          <w:numId w:val="1"/>
-        </w:numPr>
-        <w:rPr>
-          <w:sz w:val="32"/>
-          <w:szCs w:val="32"/>
-        </w:rPr>
-      </w:pPr>
-      <w:proofErr w:type="spellStart"/>
-      <w:r>
-        <w:rPr>
-          <w:sz w:val="32"/>
-          <w:szCs w:val="32"/>
-        </w:rPr>
-        <w:t>admin</w:t>
-      </w:r>
-      <w:proofErr w:type="spellEnd"/>
+        <w:t>a az adatokat.</w:t>
+      </w:r>
+    </w:p>
+    <w:p>
+      <w:pPr>
+        <w:pStyle w:val="Listaszerbekezds"/>
+        <w:numPr>
+          <w:ilvl w:val="0"/>
+          <w:numId w:val="1"/>
+        </w:numPr>
+        <w:rPr>
+          <w:sz w:val="32"/>
+          <w:szCs w:val="32"/>
+        </w:rPr>
+      </w:pPr>
+      <w:r>
+        <w:rPr>
+          <w:sz w:val="32"/>
+          <w:szCs w:val="32"/>
+        </w:rPr>
+        <w:t>Hiba jelentés</w:t>
+      </w:r>
+    </w:p>
+    <w:p>
+      <w:pPr>
+        <w:pStyle w:val="Listaszerbekezds"/>
+        <w:numPr>
+          <w:ilvl w:val="1"/>
+          <w:numId w:val="1"/>
+        </w:numPr>
+        <w:rPr>
+          <w:sz w:val="32"/>
+          <w:szCs w:val="32"/>
+        </w:rPr>
+      </w:pPr>
+      <w:r>
+        <w:rPr>
+          <w:sz w:val="32"/>
+          <w:szCs w:val="32"/>
+        </w:rPr>
+        <w:t>A felhasználók és ételkritikusok az adatbázissal vagy az weboldallak kapcsolatos hibákat jelenthetik.</w:t>
+      </w:r>
+    </w:p>
+    <w:p>
+      <w:pPr>
+        <w:pStyle w:val="Listaszerbekezds"/>
+        <w:numPr>
+          <w:ilvl w:val="0"/>
+          <w:numId w:val="1"/>
+        </w:numPr>
+        <w:rPr>
+          <w:sz w:val="32"/>
+          <w:szCs w:val="32"/>
+        </w:rPr>
+      </w:pPr>
+      <w:r>
+        <w:rPr>
+          <w:sz w:val="32"/>
+          <w:szCs w:val="32"/>
+        </w:rPr>
+        <w:t>Követett ételkritikusok</w:t>
+      </w:r>
+    </w:p>
+    <w:p>
+      <w:pPr>
+        <w:pStyle w:val="Listaszerbekezds"/>
+        <w:numPr>
+          <w:ilvl w:val="1"/>
+          <w:numId w:val="1"/>
+        </w:numPr>
+        <w:rPr>
+          <w:sz w:val="32"/>
+          <w:szCs w:val="32"/>
+        </w:rPr>
+      </w:pPr>
+      <w:r>
+        <w:rPr>
+          <w:sz w:val="32"/>
+          <w:szCs w:val="32"/>
+        </w:rPr>
+        <w:t>a követett ételkritikusok kritikáit itt nézhetjük meg.</w:t>
+      </w:r>
+    </w:p>
+    <w:p>
+      <w:pPr>
+        <w:pStyle w:val="Listaszerbekezds"/>
+        <w:numPr>
+          <w:ilvl w:val="0"/>
+          <w:numId w:val="1"/>
+        </w:numPr>
+        <w:rPr>
+          <w:sz w:val="32"/>
+          <w:szCs w:val="32"/>
+        </w:rPr>
+      </w:pPr>
+      <w:r>
+        <w:rPr>
+          <w:sz w:val="32"/>
+          <w:szCs w:val="32"/>
+        </w:rPr>
+        <w:t>Rendezvény szervezés</w:t>
+      </w:r>
+    </w:p>
+    <w:p>
+      <w:pPr>
+        <w:pStyle w:val="Listaszerbekezds"/>
+        <w:numPr>
+          <w:ilvl w:val="1"/>
+          <w:numId w:val="1"/>
+        </w:numPr>
+        <w:rPr>
+          <w:sz w:val="32"/>
+          <w:szCs w:val="32"/>
+        </w:rPr>
+      </w:pPr>
+      <w:r>
+        <w:rPr>
+          <w:sz w:val="32"/>
+          <w:szCs w:val="32"/>
+        </w:rPr>
+        <w:t xml:space="preserve">táblázatban? </w:t>
+      </w:r>
+    </w:p>
+    <w:p>
+      <w:pPr>
+        <w:pStyle w:val="Listaszerbekezds"/>
+        <w:numPr>
+          <w:ilvl w:val="1"/>
+          <w:numId w:val="1"/>
+        </w:numPr>
+        <w:rPr>
+          <w:sz w:val="32"/>
+          <w:szCs w:val="32"/>
+        </w:rPr>
+      </w:pPr>
+      <w:r>
+        <w:rPr>
+          <w:sz w:val="32"/>
+          <w:szCs w:val="32"/>
+        </w:rPr>
+        <w:t>kimutatja hogy vannak-e lefoglalva arra az időpontra étterem</w:t>
+      </w:r>
+    </w:p>
+    <w:p>
+      <w:pPr>
+        <w:pStyle w:val="Listaszerbekezds"/>
+        <w:numPr>
+          <w:ilvl w:val="1"/>
+          <w:numId w:val="1"/>
+        </w:numPr>
+        <w:rPr>
+          <w:sz w:val="32"/>
+          <w:szCs w:val="32"/>
+        </w:rPr>
+      </w:pPr>
+      <w:r>
+        <w:rPr>
+          <w:sz w:val="32"/>
+          <w:szCs w:val="32"/>
+        </w:rPr>
+        <w:t>2 féle képpen lehet kiválasztani az éttermet név szerinti keresés ha a nevét tudja, és egy másik ami olyan keresés mint a fő menünél.</w:t>
+      </w:r>
+    </w:p>
+    <w:p>
+      <w:pPr>
+        <w:pStyle w:val="Listaszerbekezds"/>
+        <w:numPr>
+          <w:ilvl w:val="0"/>
+          <w:numId w:val="1"/>
+        </w:numPr>
+        <w:rPr>
+          <w:sz w:val="32"/>
+          <w:szCs w:val="32"/>
+        </w:rPr>
+      </w:pPr>
+      <w:r>
+        <w:rPr>
+          <w:sz w:val="32"/>
+          <w:szCs w:val="32"/>
+        </w:rPr>
+        <w:t>mapp mutatása ki és be kapcsolható</w:t>
+      </w:r>
+    </w:p>
+    <w:p>
+      <w:pPr>
+        <w:pStyle w:val="Listaszerbekezds"/>
+        <w:numPr>
+          <w:ilvl w:val="0"/>
+          <w:numId w:val="1"/>
+        </w:numPr>
+        <w:rPr>
+          <w:sz w:val="32"/>
+          <w:szCs w:val="32"/>
+        </w:rPr>
+      </w:pPr>
+      <w:r>
+        <w:rPr>
+          <w:sz w:val="32"/>
+          <w:szCs w:val="32"/>
+        </w:rPr>
+        <w:t>Speciális eventek, események</w:t>
+      </w:r>
+    </w:p>
+    <w:p>
+      <w:pPr>
+        <w:pStyle w:val="Listaszerbekezds"/>
+        <w:numPr>
+          <w:ilvl w:val="1"/>
+          <w:numId w:val="1"/>
+        </w:numPr>
+        <w:rPr>
+          <w:sz w:val="32"/>
+          <w:szCs w:val="32"/>
+        </w:rPr>
+      </w:pPr>
+      <w:r>
+        <w:rPr>
+          <w:sz w:val="32"/>
+          <w:szCs w:val="32"/>
+        </w:rPr>
+        <w:t>napi menük</w:t>
+      </w:r>
+    </w:p>
+    <w:p>
+      <w:pPr>
+        <w:pStyle w:val="Listaszerbekezds"/>
+        <w:numPr>
+          <w:ilvl w:val="1"/>
+          <w:numId w:val="1"/>
+        </w:numPr>
+        <w:rPr>
+          <w:sz w:val="32"/>
+          <w:szCs w:val="32"/>
+        </w:rPr>
+      </w:pPr>
+      <w:r>
+        <w:rPr>
+          <w:sz w:val="32"/>
+          <w:szCs w:val="32"/>
+        </w:rPr>
+        <w:t>akicók</w:t>
+      </w:r>
+    </w:p>
+    <w:p>
+      <w:pPr>
+        <w:ind w:left="360"/>
+        <w:rPr>
+          <w:sz w:val="32"/>
+          <w:szCs w:val="32"/>
+        </w:rPr>
+      </w:pPr>
+      <w:r>
+        <w:rPr>
+          <w:sz w:val="32"/>
+          <w:szCs w:val="32"/>
+        </w:rPr>
+        <w:t xml:space="preserve">Média integráció az éttermeknek. </w:t>
+      </w:r>
+    </w:p>
+    <w:p>
+      <w:pPr>
+        <w:ind w:left="360"/>
+        <w:rPr>
+          <w:sz w:val="32"/>
+          <w:szCs w:val="32"/>
+        </w:rPr>
+      </w:pPr>
+      <w:r>
+        <w:rPr>
+          <w:sz w:val="32"/>
+          <w:szCs w:val="32"/>
+        </w:rPr>
+        <w:t>Képek</w:t>
+      </w:r>
+      <w:r>
+        <w:rPr>
+          <w:sz w:val="32"/>
+          <w:szCs w:val="32"/>
+        </w:rPr>
+        <w:t xml:space="preserve"> váltakozása mikor mozog az egér a képeken keresztül</w:t>
+      </w:r>
+    </w:p>
+    <w:p>
+      <w:pPr>
+        <w:ind w:left="360"/>
+        <w:rPr>
+          <w:sz w:val="36"/>
+          <w:szCs w:val="36"/>
+        </w:rPr>
+      </w:pPr>
+      <w:r>
+        <w:rPr>
+          <w:sz w:val="36"/>
+          <w:szCs w:val="36"/>
+        </w:rPr>
+        <w:t>A</w:t>
+      </w:r>
+      <w:r>
+        <w:rPr>
+          <w:sz w:val="36"/>
+          <w:szCs w:val="36"/>
+        </w:rPr>
+        <w:t>datbázis terv</w:t>
+      </w:r>
+    </w:p>
+    <w:p>
+      <w:pPr>
+        <w:ind w:left="360"/>
+        <w:rPr>
+          <w:sz w:val="36"/>
+          <w:szCs w:val="36"/>
+        </w:rPr>
+      </w:pPr>
+      <w:r>
+        <w:rPr>
+          <w:sz w:val="36"/>
+          <w:szCs w:val="36"/>
+        </w:rPr>
+        <w:t>Rövid összefoglalás:</w:t>
+      </w:r>
+    </w:p>
+    <w:p>
+      <w:pPr>
+        <w:ind w:left="360"/>
+        <w:rPr>
+          <w:sz w:val="36"/>
+          <w:szCs w:val="36"/>
+        </w:rPr>
+      </w:pPr>
+      <w:r>
+        <w:rPr>
+          <w:sz w:val="36"/>
+          <w:szCs w:val="36"/>
+        </w:rPr>
+        <w:t>A felhasználó az oldalon bejelölhet kedvenc éttermeket és követhet ételkritikusokat akiknek a véleményeit meg tudják nézni.A felhasználó tud keresni az éttermek között és megnézni a nyitva tartást az értékelést.</w:t>
+      </w:r>
+    </w:p>
+    <w:p>
+      <w:pPr>
+        <w:pStyle w:val="Listaszerbekezds"/>
+        <w:numPr>
+          <w:ilvl w:val="0"/>
+          <w:numId w:val="4"/>
+        </w:numPr>
+        <w:rPr>
+          <w:sz w:val="36"/>
+          <w:szCs w:val="36"/>
+        </w:rPr>
+      </w:pPr>
+      <w:r>
+        <w:rPr>
+          <w:sz w:val="36"/>
+          <w:szCs w:val="36"/>
+        </w:rPr>
+        <w:t>kedvencek</w:t>
+      </w:r>
+    </w:p>
+    <w:p>
+      <w:pPr>
+        <w:pStyle w:val="Listaszerbekezds"/>
+        <w:numPr>
+          <w:ilvl w:val="1"/>
+          <w:numId w:val="4"/>
+        </w:numPr>
+        <w:rPr>
+          <w:sz w:val="36"/>
+          <w:szCs w:val="36"/>
+        </w:rPr>
+      </w:pPr>
+      <w:r>
+        <w:rPr>
+          <w:sz w:val="36"/>
+          <w:szCs w:val="36"/>
+        </w:rPr>
+        <w:t>id</w:t>
+      </w:r>
+    </w:p>
+    <w:p>
+      <w:pPr>
+        <w:pStyle w:val="Listaszerbekezds"/>
+        <w:numPr>
+          <w:ilvl w:val="1"/>
+          <w:numId w:val="4"/>
+        </w:numPr>
+        <w:rPr>
+          <w:sz w:val="36"/>
+          <w:szCs w:val="36"/>
+        </w:rPr>
+      </w:pPr>
+      <w:r>
+        <w:rPr>
+          <w:sz w:val="36"/>
+          <w:szCs w:val="36"/>
+        </w:rPr>
+        <w:t>felhasználó</w:t>
+      </w:r>
+    </w:p>
+    <w:p>
+      <w:pPr>
+        <w:pStyle w:val="Listaszerbekezds"/>
+        <w:numPr>
+          <w:ilvl w:val="1"/>
+          <w:numId w:val="4"/>
+        </w:numPr>
+        <w:rPr>
+          <w:sz w:val="36"/>
+          <w:szCs w:val="36"/>
+        </w:rPr>
+      </w:pPr>
+      <w:r>
+        <w:rPr>
+          <w:sz w:val="36"/>
+          <w:szCs w:val="36"/>
+        </w:rPr>
+        <w:lastRenderedPageBreak/>
+        <w:t>étterem</w:t>
+      </w:r>
+    </w:p>
+    <w:p>
+      <w:pPr>
+        <w:pStyle w:val="Listaszerbekezds"/>
+        <w:numPr>
+          <w:ilvl w:val="1"/>
+          <w:numId w:val="4"/>
+        </w:numPr>
+        <w:rPr>
+          <w:sz w:val="36"/>
+          <w:szCs w:val="36"/>
+        </w:rPr>
+      </w:pPr>
+      <w:r>
+        <w:rPr>
+          <w:sz w:val="36"/>
+          <w:szCs w:val="36"/>
+        </w:rPr>
+        <w:t>ételkritikusok</w:t>
+      </w:r>
+    </w:p>
+    <w:p>
+      <w:pPr>
+        <w:pStyle w:val="Listaszerbekezds"/>
+        <w:numPr>
+          <w:ilvl w:val="0"/>
+          <w:numId w:val="4"/>
+        </w:numPr>
+        <w:rPr>
+          <w:sz w:val="36"/>
+          <w:szCs w:val="36"/>
+        </w:rPr>
+      </w:pPr>
+      <w:r>
+        <w:rPr>
+          <w:sz w:val="36"/>
+          <w:szCs w:val="36"/>
+        </w:rPr>
+        <w:t>éttermek</w:t>
+      </w:r>
+    </w:p>
+    <w:p>
+      <w:pPr>
+        <w:pStyle w:val="Listaszerbekezds"/>
+        <w:numPr>
+          <w:ilvl w:val="1"/>
+          <w:numId w:val="4"/>
+        </w:numPr>
+        <w:rPr>
+          <w:sz w:val="36"/>
+          <w:szCs w:val="36"/>
+        </w:rPr>
+      </w:pPr>
+      <w:r>
+        <w:rPr>
+          <w:sz w:val="36"/>
+          <w:szCs w:val="36"/>
+        </w:rPr>
+        <w:t>id</w:t>
+      </w:r>
+    </w:p>
+    <w:p>
+      <w:pPr>
+        <w:pStyle w:val="Listaszerbekezds"/>
+        <w:numPr>
+          <w:ilvl w:val="1"/>
+          <w:numId w:val="4"/>
+        </w:numPr>
+        <w:rPr>
+          <w:sz w:val="36"/>
+          <w:szCs w:val="36"/>
+        </w:rPr>
+      </w:pPr>
+      <w:r>
+        <w:rPr>
+          <w:sz w:val="36"/>
+          <w:szCs w:val="36"/>
+        </w:rPr>
+        <w:t xml:space="preserve">telefon </w:t>
+      </w:r>
+    </w:p>
+    <w:p>
+      <w:pPr>
+        <w:pStyle w:val="Listaszerbekezds"/>
+        <w:numPr>
+          <w:ilvl w:val="1"/>
+          <w:numId w:val="4"/>
+        </w:numPr>
+        <w:rPr>
+          <w:sz w:val="36"/>
+          <w:szCs w:val="36"/>
+        </w:rPr>
+      </w:pPr>
+      <w:r>
+        <w:rPr>
+          <w:sz w:val="36"/>
+          <w:szCs w:val="36"/>
+        </w:rPr>
+        <w:t>e-mail</w:t>
+      </w:r>
+    </w:p>
+    <w:p>
+      <w:pPr>
+        <w:pStyle w:val="Listaszerbekezds"/>
+        <w:numPr>
+          <w:ilvl w:val="1"/>
+          <w:numId w:val="4"/>
+        </w:numPr>
+        <w:rPr>
+          <w:sz w:val="36"/>
+          <w:szCs w:val="36"/>
+        </w:rPr>
+      </w:pPr>
+      <w:r>
+        <w:rPr>
+          <w:sz w:val="36"/>
+          <w:szCs w:val="36"/>
+        </w:rPr>
+        <w:t>hely</w:t>
+      </w:r>
+    </w:p>
+    <w:p>
+      <w:pPr>
+        <w:pStyle w:val="Listaszerbekezds"/>
+        <w:numPr>
+          <w:ilvl w:val="1"/>
+          <w:numId w:val="4"/>
+        </w:numPr>
+        <w:rPr>
+          <w:sz w:val="36"/>
+          <w:szCs w:val="36"/>
+        </w:rPr>
+      </w:pPr>
+      <w:r>
+        <w:rPr>
+          <w:sz w:val="36"/>
+          <w:szCs w:val="36"/>
+        </w:rPr>
+        <w:t>értékelés felhasználó db</w:t>
+      </w:r>
+    </w:p>
+    <w:p>
+      <w:pPr>
+        <w:pStyle w:val="Listaszerbekezds"/>
+        <w:numPr>
+          <w:ilvl w:val="1"/>
+          <w:numId w:val="4"/>
+        </w:numPr>
+        <w:rPr>
+          <w:sz w:val="36"/>
+          <w:szCs w:val="36"/>
+        </w:rPr>
+      </w:pPr>
+      <w:r>
+        <w:rPr>
+          <w:sz w:val="36"/>
+          <w:szCs w:val="36"/>
+        </w:rPr>
+        <w:t>értékelés felhasználó szám(osztással átlagolás)</w:t>
+      </w:r>
+    </w:p>
+    <w:p>
+      <w:pPr>
+        <w:pStyle w:val="Listaszerbekezds"/>
+        <w:numPr>
+          <w:ilvl w:val="1"/>
+          <w:numId w:val="4"/>
+        </w:numPr>
+        <w:rPr>
+          <w:sz w:val="36"/>
+          <w:szCs w:val="36"/>
+        </w:rPr>
+      </w:pPr>
+      <w:r>
+        <w:rPr>
+          <w:sz w:val="36"/>
+          <w:szCs w:val="36"/>
+        </w:rPr>
+        <w:t>értékelés ételkritikus db</w:t>
+      </w:r>
+    </w:p>
+    <w:p>
+      <w:pPr>
+        <w:pStyle w:val="Listaszerbekezds"/>
+        <w:numPr>
+          <w:ilvl w:val="1"/>
+          <w:numId w:val="4"/>
+        </w:numPr>
+        <w:rPr>
+          <w:sz w:val="36"/>
+          <w:szCs w:val="36"/>
+        </w:rPr>
+      </w:pPr>
+      <w:r>
+        <w:rPr>
+          <w:sz w:val="36"/>
+          <w:szCs w:val="36"/>
+        </w:rPr>
+        <w:t xml:space="preserve">értékelés ételkritikus </w:t>
+      </w:r>
+      <w:r>
+        <w:rPr>
+          <w:sz w:val="36"/>
+          <w:szCs w:val="36"/>
+        </w:rPr>
+        <w:t>szám</w:t>
+      </w:r>
+    </w:p>
+    <w:p>
+      <w:pPr>
+        <w:pStyle w:val="Listaszerbekezds"/>
+        <w:numPr>
+          <w:ilvl w:val="0"/>
+          <w:numId w:val="4"/>
+        </w:numPr>
+        <w:rPr>
+          <w:sz w:val="36"/>
+          <w:szCs w:val="36"/>
+        </w:rPr>
+      </w:pPr>
+      <w:r>
+        <w:rPr>
+          <w:sz w:val="36"/>
+          <w:szCs w:val="36"/>
+        </w:rPr>
+        <w:t>nyitvatartási rend</w:t>
+      </w:r>
+    </w:p>
+    <w:p>
+      <w:pPr>
+        <w:pStyle w:val="Listaszerbekezds"/>
+        <w:numPr>
+          <w:ilvl w:val="1"/>
+          <w:numId w:val="4"/>
+        </w:numPr>
+        <w:rPr>
+          <w:sz w:val="36"/>
+          <w:szCs w:val="36"/>
+        </w:rPr>
+      </w:pPr>
+      <w:r>
+        <w:rPr>
+          <w:sz w:val="36"/>
+          <w:szCs w:val="36"/>
+        </w:rPr>
+        <w:t>éttermek id</w:t>
+      </w:r>
+    </w:p>
+    <w:p>
+      <w:pPr>
+        <w:pStyle w:val="Listaszerbekezds"/>
+        <w:numPr>
+          <w:ilvl w:val="1"/>
+          <w:numId w:val="4"/>
+        </w:numPr>
+        <w:rPr>
+          <w:sz w:val="36"/>
+          <w:szCs w:val="36"/>
+        </w:rPr>
+      </w:pPr>
+      <w:r>
+        <w:rPr>
+          <w:sz w:val="36"/>
+          <w:szCs w:val="36"/>
+        </w:rPr>
+        <w:t>napok felsorolva így:</w:t>
+      </w:r>
     </w:p>
     <w:p>
       <w:pPr>
         <w:pStyle w:val="Listaszerbekezds"/>
         <w:numPr>
           <w:ilvl w:val="2"/>
-          <w:numId w:val="1"/>
-        </w:numPr>
-        <w:rPr>
-          <w:sz w:val="32"/>
-          <w:szCs w:val="32"/>
-        </w:rPr>
-      </w:pPr>
-      <w:r>
-        <w:rPr>
-          <w:sz w:val="32"/>
-          <w:szCs w:val="32"/>
-        </w:rPr>
-        <w:t>éttermek adatainak kezelése</w:t>
+          <w:numId w:val="4"/>
+        </w:numPr>
+        <w:rPr>
+          <w:sz w:val="36"/>
+          <w:szCs w:val="36"/>
+        </w:rPr>
+      </w:pPr>
+      <w:r>
+        <w:rPr>
+          <w:sz w:val="36"/>
+          <w:szCs w:val="36"/>
+        </w:rPr>
+        <w:t>nap nyitás</w:t>
       </w:r>
     </w:p>
     <w:p>
@@ -1445,19 +2007,19 @@
         <w:pStyle w:val="Listaszerbekezds"/>
         <w:numPr>
           <w:ilvl w:val="2"/>
-          <w:numId w:val="1"/>
-        </w:numPr>
-        <w:rPr>
-          <w:sz w:val="32"/>
-          <w:szCs w:val="32"/>
-        </w:rPr>
-      </w:pPr>
-      <w:r>
-        <w:rPr>
-          <w:sz w:val="32"/>
-          <w:szCs w:val="32"/>
-        </w:rPr>
-        <w:t>felhasználók kezelése</w:t>
+          <w:numId w:val="4"/>
+        </w:numPr>
+        <w:rPr>
+          <w:sz w:val="36"/>
+          <w:szCs w:val="36"/>
+        </w:rPr>
+      </w:pPr>
+      <w:r>
+        <w:rPr>
+          <w:sz w:val="36"/>
+          <w:szCs w:val="36"/>
+        </w:rPr>
+        <w:t>nap zárás</w:t>
       </w:r>
     </w:p>
     <w:p>
@@ -1465,40 +2027,360 @@
         <w:pStyle w:val="Listaszerbekezds"/>
         <w:numPr>
           <w:ilvl w:val="0"/>
-          <w:numId w:val="1"/>
-        </w:numPr>
-        <w:rPr>
-          <w:sz w:val="32"/>
-          <w:szCs w:val="32"/>
-        </w:rPr>
-      </w:pPr>
-      <w:r>
-        <w:rPr>
-          <w:sz w:val="32"/>
-          <w:szCs w:val="32"/>
-        </w:rPr>
-        <w:t>Hiba jelentés</w:t>
-      </w:r>
-    </w:p>
-    <w:p>
-      <w:pPr>
-        <w:pStyle w:val="Listaszerbekezds"/>
-        <w:numPr>
-          <w:ilvl w:val="1"/>
-          <w:numId w:val="1"/>
-        </w:numPr>
-        <w:rPr>
-          <w:sz w:val="32"/>
-          <w:szCs w:val="32"/>
-        </w:rPr>
-      </w:pPr>
-      <w:r>
-        <w:rPr>
-          <w:sz w:val="32"/>
-          <w:szCs w:val="32"/>
+          <w:numId w:val="4"/>
+        </w:numPr>
+        <w:rPr>
+          <w:sz w:val="36"/>
+          <w:szCs w:val="36"/>
+        </w:rPr>
+      </w:pPr>
+      <w:r>
+        <w:rPr>
+          <w:sz w:val="36"/>
+          <w:szCs w:val="36"/>
+        </w:rPr>
+        <w:t>Étterem szűrés</w:t>
+      </w:r>
+    </w:p>
+    <w:p>
+      <w:pPr>
+        <w:pStyle w:val="Listaszerbekezds"/>
+        <w:numPr>
+          <w:ilvl w:val="1"/>
+          <w:numId w:val="4"/>
+        </w:numPr>
+        <w:rPr>
+          <w:sz w:val="36"/>
+          <w:szCs w:val="36"/>
+        </w:rPr>
+      </w:pPr>
+      <w:r>
+        <w:rPr>
+          <w:sz w:val="36"/>
+          <w:szCs w:val="36"/>
+        </w:rPr>
+        <w:t>id</w:t>
+      </w:r>
+    </w:p>
+    <w:p>
+      <w:pPr>
+        <w:pStyle w:val="Listaszerbekezds"/>
+        <w:numPr>
+          <w:ilvl w:val="1"/>
+          <w:numId w:val="4"/>
+        </w:numPr>
+        <w:rPr>
+          <w:sz w:val="36"/>
+          <w:szCs w:val="36"/>
+        </w:rPr>
+      </w:pPr>
+      <w:r>
+        <w:rPr>
+          <w:sz w:val="36"/>
+          <w:szCs w:val="36"/>
+        </w:rPr>
+        <w:t>étterem id</w:t>
+      </w:r>
+    </w:p>
+    <w:p>
+      <w:pPr>
+        <w:pStyle w:val="Listaszerbekezds"/>
+        <w:numPr>
+          <w:ilvl w:val="1"/>
+          <w:numId w:val="4"/>
+        </w:numPr>
+        <w:rPr>
+          <w:sz w:val="36"/>
+          <w:szCs w:val="36"/>
+        </w:rPr>
+      </w:pPr>
+      <w:r>
+        <w:rPr>
+          <w:sz w:val="36"/>
+          <w:szCs w:val="36"/>
+        </w:rPr>
+        <w:t>van e parkolója</w:t>
+      </w:r>
+    </w:p>
+    <w:p>
+      <w:pPr>
+        <w:pStyle w:val="Listaszerbekezds"/>
+        <w:numPr>
+          <w:ilvl w:val="1"/>
+          <w:numId w:val="4"/>
+        </w:numPr>
+        <w:rPr>
+          <w:sz w:val="36"/>
+          <w:szCs w:val="36"/>
+        </w:rPr>
+      </w:pPr>
+      <w:r>
+        <w:rPr>
+          <w:sz w:val="36"/>
+          <w:szCs w:val="36"/>
+        </w:rPr>
+        <w:t>bankkártya át elfogadnak e</w:t>
+      </w:r>
+    </w:p>
+    <w:p>
+      <w:pPr>
+        <w:pStyle w:val="Listaszerbekezds"/>
+        <w:numPr>
+          <w:ilvl w:val="1"/>
+          <w:numId w:val="4"/>
+        </w:numPr>
+        <w:rPr>
+          <w:sz w:val="36"/>
+          <w:szCs w:val="36"/>
+        </w:rPr>
+      </w:pPr>
+      <w:r>
+        <w:rPr>
+          <w:sz w:val="36"/>
+          <w:szCs w:val="36"/>
+        </w:rPr>
+        <w:t>lehet e rendelni</w:t>
+      </w:r>
+    </w:p>
+    <w:p>
+      <w:pPr>
+        <w:pStyle w:val="Listaszerbekezds"/>
+        <w:numPr>
+          <w:ilvl w:val="1"/>
+          <w:numId w:val="4"/>
+        </w:numPr>
+        <w:rPr>
+          <w:sz w:val="36"/>
+          <w:szCs w:val="36"/>
+        </w:rPr>
+      </w:pPr>
+      <w:r>
+        <w:rPr>
+          <w:sz w:val="36"/>
+          <w:szCs w:val="36"/>
+        </w:rPr>
+        <w:t>glutén mentes ételek vannak e</w:t>
+      </w:r>
+    </w:p>
+    <w:p>
+      <w:pPr>
+        <w:pStyle w:val="Listaszerbekezds"/>
+        <w:numPr>
+          <w:ilvl w:val="1"/>
+          <w:numId w:val="4"/>
+        </w:numPr>
+        <w:rPr>
+          <w:sz w:val="36"/>
+          <w:szCs w:val="36"/>
+        </w:rPr>
+      </w:pPr>
+      <w:r>
+        <w:rPr>
+          <w:sz w:val="36"/>
+          <w:szCs w:val="36"/>
+        </w:rPr>
+        <w:t>terasz</w:t>
+      </w:r>
+    </w:p>
+    <w:p>
+      <w:pPr>
+        <w:pStyle w:val="Listaszerbekezds"/>
+        <w:numPr>
+          <w:ilvl w:val="1"/>
+          <w:numId w:val="4"/>
+        </w:numPr>
+        <w:rPr>
+          <w:sz w:val="36"/>
+          <w:szCs w:val="36"/>
+        </w:rPr>
+      </w:pPr>
+      <w:r>
+        <w:rPr>
+          <w:sz w:val="36"/>
+          <w:szCs w:val="36"/>
+        </w:rPr>
+        <w:t>lehet e kibérelni</w:t>
+      </w:r>
+    </w:p>
+    <w:p>
+      <w:pPr>
+        <w:pStyle w:val="Listaszerbekezds"/>
+        <w:numPr>
+          <w:ilvl w:val="0"/>
+          <w:numId w:val="4"/>
+        </w:numPr>
+        <w:rPr>
+          <w:sz w:val="36"/>
+          <w:szCs w:val="36"/>
+        </w:rPr>
+      </w:pPr>
+      <w:r>
+        <w:rPr>
+          <w:sz w:val="36"/>
+          <w:szCs w:val="36"/>
+        </w:rPr>
+        <w:t>felhasználók</w:t>
+      </w:r>
+    </w:p>
+    <w:p>
+      <w:pPr>
+        <w:pStyle w:val="Listaszerbekezds"/>
+        <w:numPr>
+          <w:ilvl w:val="1"/>
+          <w:numId w:val="4"/>
+        </w:numPr>
+        <w:rPr>
+          <w:sz w:val="36"/>
+          <w:szCs w:val="36"/>
+        </w:rPr>
+      </w:pPr>
+      <w:r>
+        <w:rPr>
+          <w:sz w:val="36"/>
+          <w:szCs w:val="36"/>
+        </w:rPr>
+        <w:t>id</w:t>
+      </w:r>
+    </w:p>
+    <w:p>
+      <w:pPr>
+        <w:pStyle w:val="Listaszerbekezds"/>
+        <w:numPr>
+          <w:ilvl w:val="1"/>
+          <w:numId w:val="4"/>
+        </w:numPr>
+        <w:rPr>
+          <w:sz w:val="36"/>
+          <w:szCs w:val="36"/>
+        </w:rPr>
+      </w:pPr>
+      <w:r>
+        <w:rPr>
+          <w:sz w:val="36"/>
+          <w:szCs w:val="36"/>
+        </w:rPr>
+        <w:t>név</w:t>
+      </w:r>
+    </w:p>
+    <w:p>
+      <w:pPr>
+        <w:pStyle w:val="Listaszerbekezds"/>
+        <w:numPr>
+          <w:ilvl w:val="1"/>
+          <w:numId w:val="4"/>
+        </w:numPr>
+        <w:rPr>
+          <w:sz w:val="36"/>
+          <w:szCs w:val="36"/>
+        </w:rPr>
+      </w:pPr>
+      <w:r>
+        <w:rPr>
+          <w:sz w:val="36"/>
+          <w:szCs w:val="36"/>
+        </w:rPr>
+        <w:t>email</w:t>
+      </w:r>
+    </w:p>
+    <w:p>
+      <w:pPr>
+        <w:pStyle w:val="Listaszerbekezds"/>
+        <w:numPr>
+          <w:ilvl w:val="1"/>
+          <w:numId w:val="4"/>
+        </w:numPr>
+        <w:rPr>
+          <w:sz w:val="36"/>
+          <w:szCs w:val="36"/>
+        </w:rPr>
+      </w:pPr>
+      <w:r>
+        <w:rPr>
+          <w:sz w:val="36"/>
+          <w:szCs w:val="36"/>
         </w:rPr>
         <w:lastRenderedPageBreak/>
-        <w:t>A felhasználók és ételkritikusok az adatbázissal vagy az weboldallak kapcsolatos hibákat jelenthetik.</w:t>
+        <w:t>jelszó</w:t>
+      </w:r>
+    </w:p>
+    <w:p>
+      <w:pPr>
+        <w:pStyle w:val="Listaszerbekezds"/>
+        <w:numPr>
+          <w:ilvl w:val="1"/>
+          <w:numId w:val="4"/>
+        </w:numPr>
+        <w:rPr>
+          <w:sz w:val="36"/>
+          <w:szCs w:val="36"/>
+        </w:rPr>
+      </w:pPr>
+      <w:r>
+        <w:rPr>
+          <w:sz w:val="36"/>
+          <w:szCs w:val="36"/>
+        </w:rPr>
+        <w:t>regisztrálás időpontja</w:t>
+      </w:r>
+    </w:p>
+    <w:p>
+      <w:pPr>
+        <w:pStyle w:val="Listaszerbekezds"/>
+        <w:numPr>
+          <w:ilvl w:val="1"/>
+          <w:numId w:val="4"/>
+        </w:numPr>
+        <w:rPr>
+          <w:sz w:val="36"/>
+          <w:szCs w:val="36"/>
+        </w:rPr>
+      </w:pPr>
+      <w:r>
+        <w:rPr>
+          <w:sz w:val="36"/>
+          <w:szCs w:val="36"/>
+        </w:rPr>
+        <w:t>utoljára belépés</w:t>
+      </w:r>
+    </w:p>
+    <w:p>
+      <w:pPr>
+        <w:pStyle w:val="Listaszerbekezds"/>
+        <w:numPr>
+          <w:ilvl w:val="1"/>
+          <w:numId w:val="4"/>
+        </w:numPr>
+        <w:rPr>
+          <w:sz w:val="36"/>
+          <w:szCs w:val="36"/>
+        </w:rPr>
+      </w:pPr>
+      <w:r>
+        <w:rPr>
+          <w:sz w:val="36"/>
+          <w:szCs w:val="36"/>
+        </w:rPr>
+        <w:t>státusz(tiltott e az a felhasználó)</w:t>
+      </w:r>
+    </w:p>
+    <w:p>
+      <w:pPr>
+        <w:pStyle w:val="Listaszerbekezds"/>
+        <w:numPr>
+          <w:ilvl w:val="1"/>
+          <w:numId w:val="4"/>
+        </w:numPr>
+        <w:rPr>
+          <w:sz w:val="36"/>
+          <w:szCs w:val="36"/>
+        </w:rPr>
+      </w:pPr>
+      <w:r>
+        <w:rPr>
+          <w:sz w:val="36"/>
+          <w:szCs w:val="36"/>
+        </w:rPr>
+        <w:t>jogosultság</w:t>
       </w:r>
     </w:p>
     <w:p>
@@ -1506,39 +2388,99 @@
         <w:pStyle w:val="Listaszerbekezds"/>
         <w:numPr>
           <w:ilvl w:val="0"/>
-          <w:numId w:val="1"/>
-        </w:numPr>
-        <w:rPr>
-          <w:sz w:val="32"/>
-          <w:szCs w:val="32"/>
-        </w:rPr>
-      </w:pPr>
-      <w:r>
-        <w:rPr>
-          <w:sz w:val="32"/>
-          <w:szCs w:val="32"/>
-        </w:rPr>
-        <w:t>Követett ételkritikusok</w:t>
-      </w:r>
-    </w:p>
-    <w:p>
-      <w:pPr>
-        <w:pStyle w:val="Listaszerbekezds"/>
-        <w:numPr>
-          <w:ilvl w:val="1"/>
-          <w:numId w:val="1"/>
-        </w:numPr>
-        <w:rPr>
-          <w:sz w:val="32"/>
-          <w:szCs w:val="32"/>
-        </w:rPr>
-      </w:pPr>
-      <w:r>
-        <w:rPr>
-          <w:sz w:val="32"/>
-          <w:szCs w:val="32"/>
-        </w:rPr>
-        <w:t>a követett ételkritikusok kritikáit itt nézhetjük meg.</w:t>
+          <w:numId w:val="4"/>
+        </w:numPr>
+        <w:rPr>
+          <w:sz w:val="36"/>
+          <w:szCs w:val="36"/>
+        </w:rPr>
+      </w:pPr>
+      <w:r>
+        <w:rPr>
+          <w:sz w:val="36"/>
+          <w:szCs w:val="36"/>
+        </w:rPr>
+        <w:t>Étlap</w:t>
+      </w:r>
+    </w:p>
+    <w:p>
+      <w:pPr>
+        <w:pStyle w:val="Listaszerbekezds"/>
+        <w:numPr>
+          <w:ilvl w:val="1"/>
+          <w:numId w:val="4"/>
+        </w:numPr>
+        <w:rPr>
+          <w:sz w:val="36"/>
+          <w:szCs w:val="36"/>
+        </w:rPr>
+      </w:pPr>
+      <w:r>
+        <w:rPr>
+          <w:sz w:val="36"/>
+          <w:szCs w:val="36"/>
+        </w:rPr>
+        <w:t>id</w:t>
+      </w:r>
+    </w:p>
+    <w:p>
+      <w:pPr>
+        <w:pStyle w:val="Listaszerbekezds"/>
+        <w:numPr>
+          <w:ilvl w:val="1"/>
+          <w:numId w:val="4"/>
+        </w:numPr>
+        <w:rPr>
+          <w:sz w:val="36"/>
+          <w:szCs w:val="36"/>
+        </w:rPr>
+      </w:pPr>
+      <w:r>
+        <w:rPr>
+          <w:sz w:val="36"/>
+          <w:szCs w:val="36"/>
+        </w:rPr>
+        <w:t>étterem id</w:t>
+      </w:r>
+    </w:p>
+    <w:p>
+      <w:pPr>
+        <w:pStyle w:val="Listaszerbekezds"/>
+        <w:numPr>
+          <w:ilvl w:val="1"/>
+          <w:numId w:val="4"/>
+        </w:numPr>
+        <w:rPr>
+          <w:sz w:val="36"/>
+          <w:szCs w:val="36"/>
+        </w:rPr>
+      </w:pPr>
+      <w:r>
+        <w:rPr>
+          <w:sz w:val="36"/>
+          <w:szCs w:val="36"/>
+        </w:rPr>
+        <w:t>étel</w:t>
+      </w:r>
+    </w:p>
+    <w:p>
+      <w:pPr>
+        <w:pStyle w:val="Listaszerbekezds"/>
+        <w:numPr>
+          <w:ilvl w:val="1"/>
+          <w:numId w:val="4"/>
+        </w:numPr>
+        <w:rPr>
+          <w:sz w:val="36"/>
+          <w:szCs w:val="36"/>
+        </w:rPr>
+      </w:pPr>
+      <w:r>
+        <w:rPr>
+          <w:sz w:val="36"/>
+          <w:szCs w:val="36"/>
+        </w:rPr>
+        <w:t>ár</w:t>
       </w:r>
     </w:p>
     <w:p>
@@ -1546,372 +2488,33 @@
         <w:pStyle w:val="Listaszerbekezds"/>
         <w:numPr>
           <w:ilvl w:val="0"/>
-          <w:numId w:val="1"/>
-        </w:numPr>
-        <w:rPr>
-          <w:sz w:val="32"/>
-          <w:szCs w:val="32"/>
-        </w:rPr>
-      </w:pPr>
-      <w:r>
-        <w:rPr>
-          <w:sz w:val="32"/>
-          <w:szCs w:val="32"/>
-        </w:rPr>
-        <w:t>Rendezvény szervezés</w:t>
-      </w:r>
-    </w:p>
-    <w:p>
-      <w:pPr>
-        <w:pStyle w:val="Listaszerbekezds"/>
-        <w:numPr>
-          <w:ilvl w:val="1"/>
-          <w:numId w:val="1"/>
-        </w:numPr>
-        <w:rPr>
-          <w:sz w:val="32"/>
-          <w:szCs w:val="32"/>
-        </w:rPr>
-      </w:pPr>
-      <w:r>
-        <w:rPr>
-          <w:sz w:val="32"/>
-          <w:szCs w:val="32"/>
-        </w:rPr>
-        <w:t xml:space="preserve">táblázatban? </w:t>
-      </w:r>
-    </w:p>
-    <w:p>
-      <w:pPr>
-        <w:pStyle w:val="Listaszerbekezds"/>
-        <w:numPr>
-          <w:ilvl w:val="1"/>
-          <w:numId w:val="1"/>
-        </w:numPr>
-        <w:rPr>
-          <w:sz w:val="32"/>
-          <w:szCs w:val="32"/>
-        </w:rPr>
-      </w:pPr>
-      <w:proofErr w:type="gramStart"/>
-      <w:r>
-        <w:rPr>
-          <w:sz w:val="32"/>
-          <w:szCs w:val="32"/>
-        </w:rPr>
-        <w:t>kimutatja</w:t>
-      </w:r>
-      <w:proofErr w:type="gramEnd"/>
-      <w:r>
-        <w:rPr>
-          <w:sz w:val="32"/>
-          <w:szCs w:val="32"/>
-        </w:rPr>
-        <w:t xml:space="preserve"> hogy vannak-e lefoglalva arra az időpontra étterem</w:t>
-      </w:r>
-    </w:p>
-    <w:p>
-      <w:pPr>
-        <w:pStyle w:val="Listaszerbekezds"/>
-        <w:numPr>
-          <w:ilvl w:val="1"/>
-          <w:numId w:val="1"/>
-        </w:numPr>
-        <w:rPr>
-          <w:sz w:val="32"/>
-          <w:szCs w:val="32"/>
-        </w:rPr>
-      </w:pPr>
-      <w:r>
-        <w:rPr>
-          <w:sz w:val="32"/>
-          <w:szCs w:val="32"/>
-        </w:rPr>
-        <w:t xml:space="preserve">2 féle képpen lehet kiválasztani az éttermet név szerinti </w:t>
-      </w:r>
-      <w:proofErr w:type="gramStart"/>
-      <w:r>
-        <w:rPr>
-          <w:sz w:val="32"/>
-          <w:szCs w:val="32"/>
-        </w:rPr>
-        <w:t>keresés</w:t>
-      </w:r>
-      <w:proofErr w:type="gramEnd"/>
-      <w:r>
-        <w:rPr>
-          <w:sz w:val="32"/>
-          <w:szCs w:val="32"/>
-        </w:rPr>
-        <w:t xml:space="preserve"> ha a nevét tudja, és egy másik ami olyan keresés mint a fő menünél.</w:t>
-      </w:r>
-    </w:p>
-    <w:p>
-      <w:pPr>
-        <w:pStyle w:val="Listaszerbekezds"/>
-        <w:numPr>
-          <w:ilvl w:val="0"/>
-          <w:numId w:val="1"/>
-        </w:numPr>
-        <w:rPr>
-          <w:sz w:val="32"/>
-          <w:szCs w:val="32"/>
-        </w:rPr>
-      </w:pPr>
-      <w:proofErr w:type="spellStart"/>
-      <w:r>
-        <w:rPr>
-          <w:sz w:val="32"/>
-          <w:szCs w:val="32"/>
-        </w:rPr>
-        <w:t>mapp</w:t>
-      </w:r>
-      <w:proofErr w:type="spellEnd"/>
-      <w:r>
-        <w:rPr>
-          <w:sz w:val="32"/>
-          <w:szCs w:val="32"/>
-        </w:rPr>
-        <w:t xml:space="preserve"> mutatása ki és be kapcsolható</w:t>
-      </w:r>
-    </w:p>
-    <w:p>
-      <w:pPr>
-        <w:pStyle w:val="Listaszerbekezds"/>
-        <w:numPr>
-          <w:ilvl w:val="0"/>
-          <w:numId w:val="1"/>
-        </w:numPr>
-        <w:rPr>
-          <w:sz w:val="32"/>
-          <w:szCs w:val="32"/>
-        </w:rPr>
-      </w:pPr>
-      <w:r>
-        <w:rPr>
-          <w:sz w:val="32"/>
-          <w:szCs w:val="32"/>
-        </w:rPr>
-        <w:t xml:space="preserve">Speciális </w:t>
-      </w:r>
-      <w:proofErr w:type="spellStart"/>
-      <w:r>
-        <w:rPr>
-          <w:sz w:val="32"/>
-          <w:szCs w:val="32"/>
-        </w:rPr>
-        <w:t>eventek</w:t>
-      </w:r>
-      <w:proofErr w:type="spellEnd"/>
-      <w:r>
-        <w:rPr>
-          <w:sz w:val="32"/>
-          <w:szCs w:val="32"/>
-        </w:rPr>
-        <w:t>, események</w:t>
-      </w:r>
-    </w:p>
-    <w:p>
-      <w:pPr>
-        <w:pStyle w:val="Listaszerbekezds"/>
-        <w:numPr>
-          <w:ilvl w:val="1"/>
-          <w:numId w:val="1"/>
-        </w:numPr>
-        <w:rPr>
-          <w:sz w:val="32"/>
-          <w:szCs w:val="32"/>
-        </w:rPr>
-      </w:pPr>
-      <w:r>
-        <w:rPr>
-          <w:sz w:val="32"/>
-          <w:szCs w:val="32"/>
-        </w:rPr>
-        <w:t>napi menük</w:t>
-      </w:r>
-    </w:p>
-    <w:p>
-      <w:pPr>
-        <w:pStyle w:val="Listaszerbekezds"/>
-        <w:numPr>
-          <w:ilvl w:val="1"/>
-          <w:numId w:val="1"/>
-        </w:numPr>
-        <w:rPr>
-          <w:sz w:val="32"/>
-          <w:szCs w:val="32"/>
-        </w:rPr>
-      </w:pPr>
-      <w:proofErr w:type="spellStart"/>
-      <w:r>
-        <w:rPr>
-          <w:sz w:val="32"/>
-          <w:szCs w:val="32"/>
-        </w:rPr>
-        <w:t>akicók</w:t>
-      </w:r>
-      <w:proofErr w:type="spellEnd"/>
-    </w:p>
-    <w:p>
-      <w:pPr>
-        <w:ind w:left="360"/>
-        <w:rPr>
-          <w:sz w:val="32"/>
-          <w:szCs w:val="32"/>
-        </w:rPr>
-      </w:pPr>
-      <w:r>
-        <w:rPr>
-          <w:sz w:val="32"/>
-          <w:szCs w:val="32"/>
-        </w:rPr>
-        <w:t xml:space="preserve">Média integráció az éttermeknek. </w:t>
-      </w:r>
-    </w:p>
-    <w:p>
-      <w:pPr>
-        <w:ind w:left="360"/>
-        <w:rPr>
-          <w:sz w:val="32"/>
-          <w:szCs w:val="32"/>
-        </w:rPr>
-      </w:pPr>
-      <w:r>
-        <w:rPr>
-          <w:sz w:val="32"/>
-          <w:szCs w:val="32"/>
-        </w:rPr>
-        <w:t>Képek</w:t>
-      </w:r>
-      <w:r>
-        <w:rPr>
-          <w:sz w:val="32"/>
-          <w:szCs w:val="32"/>
-        </w:rPr>
-        <w:t xml:space="preserve"> váltakozása mikor mozog az egér a képeken keresztül</w:t>
-      </w:r>
-    </w:p>
-    <w:p>
-      <w:pPr>
-        <w:ind w:left="360"/>
-        <w:rPr>
-          <w:sz w:val="36"/>
-          <w:szCs w:val="36"/>
-        </w:rPr>
-      </w:pPr>
-      <w:r>
-        <w:rPr>
-          <w:sz w:val="36"/>
-          <w:szCs w:val="36"/>
-        </w:rPr>
-        <w:t>A</w:t>
-      </w:r>
-      <w:r>
-        <w:rPr>
-          <w:sz w:val="36"/>
-          <w:szCs w:val="36"/>
-        </w:rPr>
-        <w:t>datbázis terv</w:t>
-      </w:r>
-    </w:p>
-    <w:p>
-      <w:pPr>
-        <w:ind w:left="360"/>
-        <w:rPr>
-          <w:sz w:val="36"/>
-          <w:szCs w:val="36"/>
-        </w:rPr>
-      </w:pPr>
-      <w:r>
-        <w:rPr>
-          <w:sz w:val="36"/>
-          <w:szCs w:val="36"/>
-        </w:rPr>
-        <w:t>Rövid összefoglalás:</w:t>
-      </w:r>
-    </w:p>
-    <w:p>
-      <w:pPr>
-        <w:ind w:left="360"/>
-        <w:rPr>
-          <w:sz w:val="36"/>
-          <w:szCs w:val="36"/>
-        </w:rPr>
-      </w:pPr>
-      <w:r>
-        <w:rPr>
-          <w:sz w:val="36"/>
-          <w:szCs w:val="36"/>
-        </w:rPr>
-        <w:t xml:space="preserve">A felhasználó az oldalon bejelölhet kedvenc éttermeket és követhet </w:t>
-      </w:r>
-      <w:proofErr w:type="gramStart"/>
-      <w:r>
-        <w:rPr>
-          <w:sz w:val="36"/>
-          <w:szCs w:val="36"/>
-        </w:rPr>
-        <w:t>ételkritikusokat</w:t>
-      </w:r>
-      <w:proofErr w:type="gramEnd"/>
-      <w:r>
-        <w:rPr>
-          <w:sz w:val="36"/>
-          <w:szCs w:val="36"/>
-        </w:rPr>
-        <w:t xml:space="preserve"> akiknek a véleményeit meg tudják </w:t>
-      </w:r>
-      <w:proofErr w:type="spellStart"/>
-      <w:r>
-        <w:rPr>
-          <w:sz w:val="36"/>
-          <w:szCs w:val="36"/>
-        </w:rPr>
-        <w:t>nézni.A</w:t>
-      </w:r>
-      <w:proofErr w:type="spellEnd"/>
-      <w:r>
-        <w:rPr>
-          <w:sz w:val="36"/>
-          <w:szCs w:val="36"/>
-        </w:rPr>
-        <w:t xml:space="preserve"> felhasználó tud keresni az éttermek között és megnézni a nyitva tartást az értékelést.</w:t>
-      </w:r>
-    </w:p>
-    <w:p>
-      <w:pPr>
-        <w:pStyle w:val="Listaszerbekezds"/>
-        <w:numPr>
-          <w:ilvl w:val="0"/>
-          <w:numId w:val="4"/>
-        </w:numPr>
-        <w:rPr>
-          <w:sz w:val="36"/>
-          <w:szCs w:val="36"/>
-        </w:rPr>
-      </w:pPr>
-      <w:r>
-        <w:rPr>
-          <w:sz w:val="36"/>
-          <w:szCs w:val="36"/>
-        </w:rPr>
-        <w:t>kedvencek</w:t>
-      </w:r>
-    </w:p>
-    <w:p>
-      <w:pPr>
-        <w:pStyle w:val="Listaszerbekezds"/>
-        <w:numPr>
-          <w:ilvl w:val="1"/>
-          <w:numId w:val="4"/>
-        </w:numPr>
-        <w:rPr>
-          <w:sz w:val="36"/>
-          <w:szCs w:val="36"/>
-        </w:rPr>
-      </w:pPr>
-      <w:proofErr w:type="spellStart"/>
+          <w:numId w:val="4"/>
+        </w:numPr>
+        <w:rPr>
+          <w:sz w:val="36"/>
+          <w:szCs w:val="36"/>
+        </w:rPr>
+      </w:pPr>
+      <w:r>
+        <w:rPr>
+          <w:sz w:val="36"/>
+          <w:szCs w:val="36"/>
+        </w:rPr>
+        <w:t>kritikák</w:t>
+      </w:r>
+    </w:p>
+    <w:p>
+      <w:pPr>
+        <w:pStyle w:val="Listaszerbekezds"/>
+        <w:numPr>
+          <w:ilvl w:val="1"/>
+          <w:numId w:val="4"/>
+        </w:numPr>
+        <w:rPr>
+          <w:sz w:val="36"/>
+          <w:szCs w:val="36"/>
+        </w:rPr>
+      </w:pPr>
       <w:r>
         <w:rPr>
           <w:sz w:val="36"/>
@@ -1919,992 +2522,46 @@
         </w:rPr>
         <w:t>id</w:t>
       </w:r>
-      <w:proofErr w:type="spellEnd"/>
-    </w:p>
-    <w:p>
-      <w:pPr>
-        <w:pStyle w:val="Listaszerbekezds"/>
-        <w:numPr>
-          <w:ilvl w:val="1"/>
-          <w:numId w:val="4"/>
-        </w:numPr>
-        <w:rPr>
-          <w:sz w:val="36"/>
-          <w:szCs w:val="36"/>
-        </w:rPr>
-      </w:pPr>
-      <w:r>
-        <w:rPr>
-          <w:sz w:val="36"/>
-          <w:szCs w:val="36"/>
-        </w:rPr>
-        <w:t>felhasználó</w:t>
-      </w:r>
-    </w:p>
-    <w:p>
-      <w:pPr>
-        <w:pStyle w:val="Listaszerbekezds"/>
-        <w:numPr>
-          <w:ilvl w:val="1"/>
-          <w:numId w:val="4"/>
-        </w:numPr>
-        <w:rPr>
-          <w:sz w:val="36"/>
-          <w:szCs w:val="36"/>
-        </w:rPr>
-      </w:pPr>
-      <w:r>
-        <w:rPr>
-          <w:sz w:val="36"/>
-          <w:szCs w:val="36"/>
-        </w:rPr>
-        <w:t>étterem</w:t>
-      </w:r>
-    </w:p>
-    <w:p>
-      <w:pPr>
-        <w:pStyle w:val="Listaszerbekezds"/>
-        <w:numPr>
-          <w:ilvl w:val="1"/>
-          <w:numId w:val="4"/>
-        </w:numPr>
-        <w:rPr>
-          <w:sz w:val="36"/>
-          <w:szCs w:val="36"/>
-        </w:rPr>
-      </w:pPr>
-      <w:r>
-        <w:rPr>
-          <w:sz w:val="36"/>
-          <w:szCs w:val="36"/>
-        </w:rPr>
-        <w:t>ételkritikusok</w:t>
-      </w:r>
-    </w:p>
-    <w:p>
-      <w:pPr>
-        <w:pStyle w:val="Listaszerbekezds"/>
-        <w:numPr>
-          <w:ilvl w:val="0"/>
-          <w:numId w:val="4"/>
-        </w:numPr>
-        <w:rPr>
-          <w:sz w:val="36"/>
-          <w:szCs w:val="36"/>
-        </w:rPr>
-      </w:pPr>
-      <w:r>
-        <w:rPr>
-          <w:sz w:val="36"/>
-          <w:szCs w:val="36"/>
-        </w:rPr>
-        <w:t>éttermek</w:t>
-      </w:r>
-    </w:p>
-    <w:p>
-      <w:pPr>
-        <w:pStyle w:val="Listaszerbekezds"/>
-        <w:numPr>
-          <w:ilvl w:val="1"/>
-          <w:numId w:val="4"/>
-        </w:numPr>
-        <w:rPr>
-          <w:sz w:val="36"/>
-          <w:szCs w:val="36"/>
-        </w:rPr>
-      </w:pPr>
-      <w:proofErr w:type="spellStart"/>
-      <w:r>
-        <w:rPr>
-          <w:sz w:val="36"/>
-          <w:szCs w:val="36"/>
-        </w:rPr>
-        <w:lastRenderedPageBreak/>
-        <w:t>id</w:t>
-      </w:r>
-      <w:proofErr w:type="spellEnd"/>
-    </w:p>
-    <w:p>
-      <w:pPr>
-        <w:pStyle w:val="Listaszerbekezds"/>
-        <w:numPr>
-          <w:ilvl w:val="1"/>
-          <w:numId w:val="4"/>
-        </w:numPr>
-        <w:rPr>
-          <w:sz w:val="36"/>
-          <w:szCs w:val="36"/>
-        </w:rPr>
-      </w:pPr>
-      <w:r>
-        <w:rPr>
-          <w:sz w:val="36"/>
-          <w:szCs w:val="36"/>
-        </w:rPr>
-        <w:t xml:space="preserve">telefon </w:t>
-      </w:r>
-    </w:p>
-    <w:p>
-      <w:pPr>
-        <w:pStyle w:val="Listaszerbekezds"/>
-        <w:numPr>
-          <w:ilvl w:val="1"/>
-          <w:numId w:val="4"/>
-        </w:numPr>
-        <w:rPr>
-          <w:sz w:val="36"/>
-          <w:szCs w:val="36"/>
-        </w:rPr>
-      </w:pPr>
-      <w:r>
-        <w:rPr>
-          <w:sz w:val="36"/>
-          <w:szCs w:val="36"/>
-        </w:rPr>
-        <w:t>e-mail</w:t>
-      </w:r>
-    </w:p>
-    <w:p>
-      <w:pPr>
-        <w:pStyle w:val="Listaszerbekezds"/>
-        <w:numPr>
-          <w:ilvl w:val="1"/>
-          <w:numId w:val="4"/>
-        </w:numPr>
-        <w:rPr>
-          <w:sz w:val="36"/>
-          <w:szCs w:val="36"/>
-        </w:rPr>
-      </w:pPr>
-      <w:r>
-        <w:rPr>
-          <w:sz w:val="36"/>
-          <w:szCs w:val="36"/>
-        </w:rPr>
-        <w:t>hely</w:t>
-      </w:r>
-    </w:p>
-    <w:p>
-      <w:pPr>
-        <w:pStyle w:val="Listaszerbekezds"/>
-        <w:numPr>
-          <w:ilvl w:val="1"/>
-          <w:numId w:val="4"/>
-        </w:numPr>
-        <w:rPr>
-          <w:sz w:val="36"/>
-          <w:szCs w:val="36"/>
-        </w:rPr>
-      </w:pPr>
-      <w:r>
-        <w:rPr>
-          <w:sz w:val="36"/>
-          <w:szCs w:val="36"/>
-        </w:rPr>
-        <w:t>értékelés felhasználó db</w:t>
-      </w:r>
-    </w:p>
-    <w:p>
-      <w:pPr>
-        <w:pStyle w:val="Listaszerbekezds"/>
-        <w:numPr>
-          <w:ilvl w:val="1"/>
-          <w:numId w:val="4"/>
-        </w:numPr>
-        <w:rPr>
-          <w:sz w:val="36"/>
-          <w:szCs w:val="36"/>
-        </w:rPr>
-      </w:pPr>
-      <w:r>
-        <w:rPr>
-          <w:sz w:val="36"/>
-          <w:szCs w:val="36"/>
-        </w:rPr>
-        <w:t xml:space="preserve">értékelés felhasználó </w:t>
-      </w:r>
-      <w:proofErr w:type="gramStart"/>
-      <w:r>
-        <w:rPr>
-          <w:sz w:val="36"/>
-          <w:szCs w:val="36"/>
-        </w:rPr>
-        <w:t>szám(</w:t>
-      </w:r>
-      <w:proofErr w:type="gramEnd"/>
-      <w:r>
-        <w:rPr>
-          <w:sz w:val="36"/>
-          <w:szCs w:val="36"/>
-        </w:rPr>
-        <w:t>osztással átlagolás)</w:t>
-      </w:r>
-    </w:p>
-    <w:p>
-      <w:pPr>
-        <w:pStyle w:val="Listaszerbekezds"/>
-        <w:numPr>
-          <w:ilvl w:val="1"/>
-          <w:numId w:val="4"/>
-        </w:numPr>
-        <w:rPr>
-          <w:sz w:val="36"/>
-          <w:szCs w:val="36"/>
-        </w:rPr>
-      </w:pPr>
-      <w:r>
-        <w:rPr>
-          <w:sz w:val="36"/>
-          <w:szCs w:val="36"/>
-        </w:rPr>
-        <w:t>értékelés ételkritikus db</w:t>
-      </w:r>
-    </w:p>
-    <w:p>
-      <w:pPr>
-        <w:pStyle w:val="Listaszerbekezds"/>
-        <w:numPr>
-          <w:ilvl w:val="1"/>
-          <w:numId w:val="4"/>
-        </w:numPr>
-        <w:rPr>
-          <w:sz w:val="36"/>
-          <w:szCs w:val="36"/>
-        </w:rPr>
-      </w:pPr>
-      <w:r>
-        <w:rPr>
-          <w:sz w:val="36"/>
-          <w:szCs w:val="36"/>
-        </w:rPr>
-        <w:t xml:space="preserve">értékelés ételkritikus </w:t>
-      </w:r>
-      <w:r>
-        <w:rPr>
-          <w:sz w:val="36"/>
-          <w:szCs w:val="36"/>
-        </w:rPr>
-        <w:t>szám</w:t>
-      </w:r>
-    </w:p>
-    <w:p>
-      <w:pPr>
-        <w:pStyle w:val="Listaszerbekezds"/>
-        <w:numPr>
-          <w:ilvl w:val="0"/>
-          <w:numId w:val="4"/>
-        </w:numPr>
-        <w:rPr>
-          <w:sz w:val="36"/>
-          <w:szCs w:val="36"/>
-        </w:rPr>
-      </w:pPr>
-      <w:r>
-        <w:rPr>
-          <w:sz w:val="36"/>
-          <w:szCs w:val="36"/>
-        </w:rPr>
-        <w:t>nyitvatartási rend</w:t>
-      </w:r>
-    </w:p>
-    <w:p>
-      <w:pPr>
-        <w:pStyle w:val="Listaszerbekezds"/>
-        <w:numPr>
-          <w:ilvl w:val="1"/>
-          <w:numId w:val="4"/>
-        </w:numPr>
-        <w:rPr>
-          <w:sz w:val="36"/>
-          <w:szCs w:val="36"/>
-        </w:rPr>
-      </w:pPr>
-      <w:r>
-        <w:rPr>
-          <w:sz w:val="36"/>
-          <w:szCs w:val="36"/>
-        </w:rPr>
-        <w:t xml:space="preserve">éttermek </w:t>
-      </w:r>
-      <w:proofErr w:type="spellStart"/>
-      <w:r>
-        <w:rPr>
-          <w:sz w:val="36"/>
-          <w:szCs w:val="36"/>
-        </w:rPr>
-        <w:t>id</w:t>
-      </w:r>
-      <w:proofErr w:type="spellEnd"/>
-    </w:p>
-    <w:p>
-      <w:pPr>
-        <w:pStyle w:val="Listaszerbekezds"/>
-        <w:numPr>
-          <w:ilvl w:val="1"/>
-          <w:numId w:val="4"/>
-        </w:numPr>
-        <w:rPr>
-          <w:sz w:val="36"/>
-          <w:szCs w:val="36"/>
-        </w:rPr>
-      </w:pPr>
-      <w:r>
-        <w:rPr>
-          <w:sz w:val="36"/>
-          <w:szCs w:val="36"/>
-        </w:rPr>
-        <w:t>napok felsorolva így:</w:t>
-      </w:r>
-    </w:p>
-    <w:p>
-      <w:pPr>
-        <w:pStyle w:val="Listaszerbekezds"/>
-        <w:numPr>
-          <w:ilvl w:val="2"/>
-          <w:numId w:val="4"/>
-        </w:numPr>
-        <w:rPr>
-          <w:sz w:val="36"/>
-          <w:szCs w:val="36"/>
-        </w:rPr>
-      </w:pPr>
-      <w:r>
-        <w:rPr>
-          <w:sz w:val="36"/>
-          <w:szCs w:val="36"/>
-        </w:rPr>
-        <w:t>nap nyitás</w:t>
-      </w:r>
-    </w:p>
-    <w:p>
-      <w:pPr>
-        <w:pStyle w:val="Listaszerbekezds"/>
-        <w:numPr>
-          <w:ilvl w:val="2"/>
-          <w:numId w:val="4"/>
-        </w:numPr>
-        <w:rPr>
-          <w:sz w:val="36"/>
-          <w:szCs w:val="36"/>
-        </w:rPr>
-      </w:pPr>
-      <w:r>
-        <w:rPr>
-          <w:sz w:val="36"/>
-          <w:szCs w:val="36"/>
-        </w:rPr>
-        <w:t>nap zárás</w:t>
-      </w:r>
-    </w:p>
-    <w:p>
-      <w:pPr>
-        <w:pStyle w:val="Listaszerbekezds"/>
-        <w:numPr>
-          <w:ilvl w:val="0"/>
-          <w:numId w:val="4"/>
-        </w:numPr>
-        <w:rPr>
-          <w:sz w:val="36"/>
-          <w:szCs w:val="36"/>
-        </w:rPr>
-      </w:pPr>
-      <w:r>
-        <w:rPr>
-          <w:sz w:val="36"/>
-          <w:szCs w:val="36"/>
-        </w:rPr>
-        <w:t>Étterem szűrés</w:t>
-      </w:r>
-    </w:p>
-    <w:p>
-      <w:pPr>
-        <w:pStyle w:val="Listaszerbekezds"/>
-        <w:numPr>
-          <w:ilvl w:val="1"/>
-          <w:numId w:val="4"/>
-        </w:numPr>
-        <w:rPr>
-          <w:sz w:val="36"/>
-          <w:szCs w:val="36"/>
-        </w:rPr>
-      </w:pPr>
-      <w:proofErr w:type="spellStart"/>
-      <w:r>
-        <w:rPr>
-          <w:sz w:val="36"/>
-          <w:szCs w:val="36"/>
-        </w:rPr>
-        <w:t>id</w:t>
-      </w:r>
-      <w:proofErr w:type="spellEnd"/>
-    </w:p>
-    <w:p>
-      <w:pPr>
-        <w:pStyle w:val="Listaszerbekezds"/>
-        <w:numPr>
-          <w:ilvl w:val="1"/>
-          <w:numId w:val="4"/>
-        </w:numPr>
-        <w:rPr>
-          <w:sz w:val="36"/>
-          <w:szCs w:val="36"/>
-        </w:rPr>
-      </w:pPr>
-      <w:r>
-        <w:rPr>
-          <w:sz w:val="36"/>
-          <w:szCs w:val="36"/>
-        </w:rPr>
-        <w:t xml:space="preserve">étterem </w:t>
-      </w:r>
-      <w:proofErr w:type="spellStart"/>
-      <w:r>
-        <w:rPr>
-          <w:sz w:val="36"/>
-          <w:szCs w:val="36"/>
-        </w:rPr>
-        <w:t>id</w:t>
-      </w:r>
-      <w:proofErr w:type="spellEnd"/>
-    </w:p>
-    <w:p>
-      <w:pPr>
-        <w:pStyle w:val="Listaszerbekezds"/>
-        <w:numPr>
-          <w:ilvl w:val="1"/>
-          <w:numId w:val="4"/>
-        </w:numPr>
-        <w:rPr>
-          <w:sz w:val="36"/>
-          <w:szCs w:val="36"/>
-        </w:rPr>
-      </w:pPr>
-      <w:r>
-        <w:rPr>
-          <w:sz w:val="36"/>
-          <w:szCs w:val="36"/>
-        </w:rPr>
-        <w:t>van e parkolója</w:t>
-      </w:r>
-    </w:p>
-    <w:p>
-      <w:pPr>
-        <w:pStyle w:val="Listaszerbekezds"/>
-        <w:numPr>
-          <w:ilvl w:val="1"/>
-          <w:numId w:val="4"/>
-        </w:numPr>
-        <w:rPr>
-          <w:sz w:val="36"/>
-          <w:szCs w:val="36"/>
-        </w:rPr>
-      </w:pPr>
-      <w:r>
-        <w:rPr>
-          <w:sz w:val="36"/>
-          <w:szCs w:val="36"/>
-        </w:rPr>
-        <w:t>bankkártya át elfogadnak e</w:t>
-      </w:r>
-    </w:p>
-    <w:p>
-      <w:pPr>
-        <w:pStyle w:val="Listaszerbekezds"/>
-        <w:numPr>
-          <w:ilvl w:val="1"/>
-          <w:numId w:val="4"/>
-        </w:numPr>
-        <w:rPr>
-          <w:sz w:val="36"/>
-          <w:szCs w:val="36"/>
-        </w:rPr>
-      </w:pPr>
-      <w:r>
-        <w:rPr>
-          <w:sz w:val="36"/>
-          <w:szCs w:val="36"/>
-        </w:rPr>
-        <w:t>lehet e rendelni</w:t>
-      </w:r>
-    </w:p>
-    <w:p>
-      <w:pPr>
-        <w:pStyle w:val="Listaszerbekezds"/>
-        <w:numPr>
-          <w:ilvl w:val="1"/>
-          <w:numId w:val="4"/>
-        </w:numPr>
-        <w:rPr>
-          <w:sz w:val="36"/>
-          <w:szCs w:val="36"/>
-        </w:rPr>
-      </w:pPr>
-      <w:proofErr w:type="spellStart"/>
-      <w:r>
-        <w:rPr>
-          <w:sz w:val="36"/>
-          <w:szCs w:val="36"/>
-        </w:rPr>
-        <w:t>glutén</w:t>
-      </w:r>
-      <w:proofErr w:type="spellEnd"/>
-      <w:r>
-        <w:rPr>
-          <w:sz w:val="36"/>
-          <w:szCs w:val="36"/>
-        </w:rPr>
-        <w:t xml:space="preserve"> mentes ételek vannak e</w:t>
-      </w:r>
-    </w:p>
-    <w:p>
-      <w:pPr>
-        <w:pStyle w:val="Listaszerbekezds"/>
-        <w:numPr>
-          <w:ilvl w:val="1"/>
-          <w:numId w:val="4"/>
-        </w:numPr>
-        <w:rPr>
-          <w:sz w:val="36"/>
-          <w:szCs w:val="36"/>
-        </w:rPr>
-      </w:pPr>
-      <w:r>
-        <w:rPr>
-          <w:sz w:val="36"/>
-          <w:szCs w:val="36"/>
-        </w:rPr>
-        <w:t>terasz</w:t>
-      </w:r>
-    </w:p>
-    <w:p>
-      <w:pPr>
-        <w:pStyle w:val="Listaszerbekezds"/>
-        <w:numPr>
-          <w:ilvl w:val="1"/>
-          <w:numId w:val="4"/>
-        </w:numPr>
-        <w:rPr>
-          <w:sz w:val="36"/>
-          <w:szCs w:val="36"/>
-        </w:rPr>
-      </w:pPr>
-      <w:r>
-        <w:rPr>
-          <w:sz w:val="36"/>
-          <w:szCs w:val="36"/>
-        </w:rPr>
-        <w:t>lehet e kibérelni</w:t>
-      </w:r>
-    </w:p>
-    <w:p>
-      <w:pPr>
-        <w:pStyle w:val="Listaszerbekezds"/>
-        <w:numPr>
-          <w:ilvl w:val="0"/>
-          <w:numId w:val="4"/>
-        </w:numPr>
-        <w:rPr>
-          <w:sz w:val="36"/>
-          <w:szCs w:val="36"/>
-        </w:rPr>
-      </w:pPr>
-      <w:r>
-        <w:rPr>
-          <w:sz w:val="36"/>
-          <w:szCs w:val="36"/>
-        </w:rPr>
-        <w:t>felhasználók</w:t>
-      </w:r>
-    </w:p>
-    <w:p>
-      <w:pPr>
-        <w:pStyle w:val="Listaszerbekezds"/>
-        <w:numPr>
-          <w:ilvl w:val="1"/>
-          <w:numId w:val="4"/>
-        </w:numPr>
-        <w:rPr>
-          <w:sz w:val="36"/>
-          <w:szCs w:val="36"/>
-        </w:rPr>
-      </w:pPr>
-      <w:proofErr w:type="spellStart"/>
-      <w:r>
-        <w:rPr>
-          <w:sz w:val="36"/>
-          <w:szCs w:val="36"/>
-        </w:rPr>
-        <w:t>id</w:t>
-      </w:r>
-      <w:proofErr w:type="spellEnd"/>
-    </w:p>
-    <w:p>
-      <w:pPr>
-        <w:pStyle w:val="Listaszerbekezds"/>
-        <w:numPr>
-          <w:ilvl w:val="1"/>
-          <w:numId w:val="4"/>
-        </w:numPr>
-        <w:rPr>
-          <w:sz w:val="36"/>
-          <w:szCs w:val="36"/>
-        </w:rPr>
-      </w:pPr>
-      <w:r>
-        <w:rPr>
-          <w:sz w:val="36"/>
-          <w:szCs w:val="36"/>
-        </w:rPr>
-        <w:t>név</w:t>
-      </w:r>
-    </w:p>
-    <w:p>
-      <w:pPr>
-        <w:pStyle w:val="Listaszerbekezds"/>
-        <w:numPr>
-          <w:ilvl w:val="1"/>
-          <w:numId w:val="4"/>
-        </w:numPr>
-        <w:rPr>
-          <w:sz w:val="36"/>
-          <w:szCs w:val="36"/>
-        </w:rPr>
-      </w:pPr>
-      <w:r>
-        <w:rPr>
-          <w:sz w:val="36"/>
-          <w:szCs w:val="36"/>
-        </w:rPr>
-        <w:t>email</w:t>
-      </w:r>
-    </w:p>
-    <w:p>
-      <w:pPr>
-        <w:pStyle w:val="Listaszerbekezds"/>
-        <w:numPr>
-          <w:ilvl w:val="1"/>
-          <w:numId w:val="4"/>
-        </w:numPr>
-        <w:rPr>
-          <w:sz w:val="36"/>
-          <w:szCs w:val="36"/>
-        </w:rPr>
-      </w:pPr>
-      <w:r>
-        <w:rPr>
-          <w:sz w:val="36"/>
-          <w:szCs w:val="36"/>
-        </w:rPr>
-        <w:t>jelszó</w:t>
-      </w:r>
-    </w:p>
-    <w:p>
-      <w:pPr>
-        <w:pStyle w:val="Listaszerbekezds"/>
-        <w:numPr>
-          <w:ilvl w:val="1"/>
-          <w:numId w:val="4"/>
-        </w:numPr>
-        <w:rPr>
-          <w:sz w:val="36"/>
-          <w:szCs w:val="36"/>
-        </w:rPr>
-      </w:pPr>
-      <w:r>
-        <w:rPr>
-          <w:sz w:val="36"/>
-          <w:szCs w:val="36"/>
-        </w:rPr>
-        <w:t>regisztrálás időpontja</w:t>
-      </w:r>
-    </w:p>
-    <w:p>
-      <w:pPr>
-        <w:pStyle w:val="Listaszerbekezds"/>
-        <w:numPr>
-          <w:ilvl w:val="1"/>
-          <w:numId w:val="4"/>
-        </w:numPr>
-        <w:rPr>
-          <w:sz w:val="36"/>
-          <w:szCs w:val="36"/>
-        </w:rPr>
-      </w:pPr>
-      <w:r>
-        <w:rPr>
-          <w:sz w:val="36"/>
-          <w:szCs w:val="36"/>
-        </w:rPr>
-        <w:t>utoljára belépés</w:t>
-      </w:r>
-    </w:p>
-    <w:p>
-      <w:pPr>
-        <w:pStyle w:val="Listaszerbekezds"/>
-        <w:numPr>
-          <w:ilvl w:val="1"/>
-          <w:numId w:val="4"/>
-        </w:numPr>
-        <w:rPr>
-          <w:sz w:val="36"/>
-          <w:szCs w:val="36"/>
-        </w:rPr>
-      </w:pPr>
-      <w:r>
-        <w:rPr>
-          <w:sz w:val="36"/>
-          <w:szCs w:val="36"/>
-        </w:rPr>
-        <w:lastRenderedPageBreak/>
-        <w:t xml:space="preserve">státusz(tiltott </w:t>
-      </w:r>
-      <w:proofErr w:type="gramStart"/>
-      <w:r>
-        <w:rPr>
-          <w:sz w:val="36"/>
-          <w:szCs w:val="36"/>
-        </w:rPr>
-        <w:t>e</w:t>
-      </w:r>
-      <w:proofErr w:type="gramEnd"/>
-      <w:r>
-        <w:rPr>
-          <w:sz w:val="36"/>
-          <w:szCs w:val="36"/>
-        </w:rPr>
-        <w:t xml:space="preserve"> az a felhasználó)</w:t>
-      </w:r>
-    </w:p>
-    <w:p>
-      <w:pPr>
-        <w:pStyle w:val="Listaszerbekezds"/>
-        <w:numPr>
-          <w:ilvl w:val="1"/>
-          <w:numId w:val="4"/>
-        </w:numPr>
-        <w:rPr>
-          <w:sz w:val="36"/>
-          <w:szCs w:val="36"/>
-        </w:rPr>
-      </w:pPr>
-      <w:r>
-        <w:rPr>
-          <w:sz w:val="36"/>
-          <w:szCs w:val="36"/>
-        </w:rPr>
-        <w:t>jogosultság</w:t>
-      </w:r>
-    </w:p>
-    <w:p>
-      <w:pPr>
-        <w:pStyle w:val="Listaszerbekezds"/>
-        <w:numPr>
-          <w:ilvl w:val="0"/>
-          <w:numId w:val="4"/>
-        </w:numPr>
-        <w:rPr>
-          <w:sz w:val="36"/>
-          <w:szCs w:val="36"/>
-        </w:rPr>
-      </w:pPr>
-      <w:r>
-        <w:rPr>
-          <w:sz w:val="36"/>
-          <w:szCs w:val="36"/>
-        </w:rPr>
-        <w:t>Étlap</w:t>
-      </w:r>
-    </w:p>
-    <w:p>
-      <w:pPr>
-        <w:pStyle w:val="Listaszerbekezds"/>
-        <w:numPr>
-          <w:ilvl w:val="1"/>
-          <w:numId w:val="4"/>
-        </w:numPr>
-        <w:rPr>
-          <w:sz w:val="36"/>
-          <w:szCs w:val="36"/>
-        </w:rPr>
-      </w:pPr>
-      <w:proofErr w:type="spellStart"/>
-      <w:r>
-        <w:rPr>
-          <w:sz w:val="36"/>
-          <w:szCs w:val="36"/>
-        </w:rPr>
-        <w:t>id</w:t>
-      </w:r>
-      <w:proofErr w:type="spellEnd"/>
-    </w:p>
-    <w:p>
-      <w:pPr>
-        <w:pStyle w:val="Listaszerbekezds"/>
-        <w:numPr>
-          <w:ilvl w:val="1"/>
-          <w:numId w:val="4"/>
-        </w:numPr>
-        <w:rPr>
-          <w:sz w:val="36"/>
-          <w:szCs w:val="36"/>
-        </w:rPr>
-      </w:pPr>
-      <w:r>
-        <w:rPr>
-          <w:sz w:val="36"/>
-          <w:szCs w:val="36"/>
-        </w:rPr>
-        <w:t xml:space="preserve">étterem </w:t>
-      </w:r>
-      <w:proofErr w:type="spellStart"/>
-      <w:r>
-        <w:rPr>
-          <w:sz w:val="36"/>
-          <w:szCs w:val="36"/>
-        </w:rPr>
-        <w:t>id</w:t>
-      </w:r>
-      <w:proofErr w:type="spellEnd"/>
-    </w:p>
-    <w:p>
-      <w:pPr>
-        <w:pStyle w:val="Listaszerbekezds"/>
-        <w:numPr>
-          <w:ilvl w:val="1"/>
-          <w:numId w:val="4"/>
-        </w:numPr>
-        <w:rPr>
-          <w:sz w:val="36"/>
-          <w:szCs w:val="36"/>
-        </w:rPr>
-      </w:pPr>
-      <w:r>
-        <w:rPr>
-          <w:sz w:val="36"/>
-          <w:szCs w:val="36"/>
-        </w:rPr>
-        <w:t>étel</w:t>
-      </w:r>
-    </w:p>
-    <w:p>
-      <w:pPr>
-        <w:pStyle w:val="Listaszerbekezds"/>
-        <w:numPr>
-          <w:ilvl w:val="1"/>
-          <w:numId w:val="4"/>
-        </w:numPr>
-        <w:rPr>
-          <w:sz w:val="36"/>
-          <w:szCs w:val="36"/>
-        </w:rPr>
-      </w:pPr>
-      <w:r>
-        <w:rPr>
-          <w:sz w:val="36"/>
-          <w:szCs w:val="36"/>
-        </w:rPr>
-        <w:t>ár</w:t>
-      </w:r>
-    </w:p>
-    <w:p>
-      <w:pPr>
-        <w:pStyle w:val="Listaszerbekezds"/>
-        <w:numPr>
-          <w:ilvl w:val="0"/>
-          <w:numId w:val="4"/>
-        </w:numPr>
-        <w:rPr>
-          <w:sz w:val="36"/>
-          <w:szCs w:val="36"/>
-        </w:rPr>
-      </w:pPr>
-      <w:r>
-        <w:rPr>
-          <w:sz w:val="36"/>
-          <w:szCs w:val="36"/>
-        </w:rPr>
-        <w:t>kritikák</w:t>
-      </w:r>
-    </w:p>
-    <w:p>
-      <w:pPr>
-        <w:pStyle w:val="Listaszerbekezds"/>
-        <w:numPr>
-          <w:ilvl w:val="1"/>
-          <w:numId w:val="4"/>
-        </w:numPr>
-        <w:rPr>
-          <w:sz w:val="36"/>
-          <w:szCs w:val="36"/>
-        </w:rPr>
-      </w:pPr>
-      <w:proofErr w:type="spellStart"/>
-      <w:r>
-        <w:rPr>
-          <w:sz w:val="36"/>
-          <w:szCs w:val="36"/>
-        </w:rPr>
-        <w:t>id</w:t>
-      </w:r>
-      <w:proofErr w:type="spellEnd"/>
-    </w:p>
-    <w:p>
-      <w:pPr>
-        <w:pStyle w:val="Listaszerbekezds"/>
-        <w:numPr>
-          <w:ilvl w:val="1"/>
-          <w:numId w:val="4"/>
-        </w:numPr>
-        <w:rPr>
-          <w:sz w:val="36"/>
-          <w:szCs w:val="36"/>
-        </w:rPr>
-      </w:pPr>
-      <w:r>
-        <w:rPr>
-          <w:sz w:val="36"/>
-          <w:szCs w:val="36"/>
-        </w:rPr>
-        <w:t xml:space="preserve">felhasználó </w:t>
-      </w:r>
-      <w:proofErr w:type="spellStart"/>
-      <w:r>
-        <w:rPr>
-          <w:sz w:val="36"/>
-          <w:szCs w:val="36"/>
-        </w:rPr>
-        <w:t>id</w:t>
-      </w:r>
-      <w:proofErr w:type="spellEnd"/>
-    </w:p>
-    <w:p>
-      <w:pPr>
-        <w:pStyle w:val="Listaszerbekezds"/>
-        <w:numPr>
-          <w:ilvl w:val="1"/>
-          <w:numId w:val="4"/>
-        </w:numPr>
-        <w:rPr>
-          <w:sz w:val="36"/>
-          <w:szCs w:val="36"/>
-        </w:rPr>
-      </w:pPr>
-      <w:r>
-        <w:rPr>
-          <w:sz w:val="36"/>
-          <w:szCs w:val="36"/>
-        </w:rPr>
-        <w:t xml:space="preserve">étterem </w:t>
-      </w:r>
-      <w:proofErr w:type="spellStart"/>
-      <w:r>
-        <w:rPr>
-          <w:sz w:val="36"/>
-          <w:szCs w:val="36"/>
-        </w:rPr>
-        <w:t>id</w:t>
-      </w:r>
-      <w:proofErr w:type="spellEnd"/>
+    </w:p>
+    <w:p>
+      <w:pPr>
+        <w:pStyle w:val="Listaszerbekezds"/>
+        <w:numPr>
+          <w:ilvl w:val="1"/>
+          <w:numId w:val="4"/>
+        </w:numPr>
+        <w:rPr>
+          <w:sz w:val="36"/>
+          <w:szCs w:val="36"/>
+        </w:rPr>
+      </w:pPr>
+      <w:r>
+        <w:rPr>
+          <w:sz w:val="36"/>
+          <w:szCs w:val="36"/>
+        </w:rPr>
+        <w:t>felhasználó id</w:t>
+      </w:r>
+    </w:p>
+    <w:p>
+      <w:pPr>
+        <w:pStyle w:val="Listaszerbekezds"/>
+        <w:numPr>
+          <w:ilvl w:val="1"/>
+          <w:numId w:val="4"/>
+        </w:numPr>
+        <w:rPr>
+          <w:sz w:val="36"/>
+          <w:szCs w:val="36"/>
+        </w:rPr>
+      </w:pPr>
+      <w:r>
+        <w:rPr>
+          <w:sz w:val="36"/>
+          <w:szCs w:val="36"/>
+        </w:rPr>
+        <w:t>étterem id</w:t>
+      </w:r>
     </w:p>
     <w:p>
       <w:pPr>
@@ -4144,6 +3801,15 @@
 </file>
 
 <file path=customXml/item2.xml><?xml version="1.0" encoding="utf-8"?>
+<?mso-contentType ?>
+<FormTemplates xmlns="http://schemas.microsoft.com/sharepoint/v3/contenttype/forms">
+  <Display>DocumentLibraryForm</Display>
+  <Edit>DocumentLibraryForm</Edit>
+  <New>DocumentLibraryForm</New>
+</FormTemplates>
+</file>
+
+<file path=customXml/item3.xml><?xml version="1.0" encoding="utf-8"?>
 <ct:contentTypeSchema xmlns:ct="http://schemas.microsoft.com/office/2006/metadata/contentType" xmlns:ma="http://schemas.microsoft.com/office/2006/metadata/properties/metaAttributes" ct:_="" ma:_="" ma:contentTypeName="Dokumentum" ma:contentTypeID="0x01010013565644859E974F9ECE0740B25C9CCC" ma:contentTypeVersion="7" ma:contentTypeDescription="Új dokumentum létrehozása." ma:contentTypeScope="" ma:versionID="4bf3ecd9324b986c4a2f650d941954a2">
   <xsd:schema xmlns:xsd="http://www.w3.org/2001/XMLSchema" xmlns:xs="http://www.w3.org/2001/XMLSchema" xmlns:p="http://schemas.microsoft.com/office/2006/metadata/properties" xmlns:ns2="3f419f9b-7b61-4ae6-92e4-47e22e9b09a2" targetNamespace="http://schemas.microsoft.com/office/2006/metadata/properties" ma:root="true" ma:fieldsID="55e8c40d0c23f70f4914bc24aeba2ce7" ns2:_="">
     <xsd:import namespace="3f419f9b-7b61-4ae6-92e4-47e22e9b09a2"/>
@@ -4307,15 +3973,6 @@
 </ct:contentTypeSchema>
 </file>
 
-<file path=customXml/item3.xml><?xml version="1.0" encoding="utf-8"?>
-<?mso-contentType ?>
-<FormTemplates xmlns="http://schemas.microsoft.com/sharepoint/v3/contenttype/forms">
-  <Display>DocumentLibraryForm</Display>
-  <Edit>DocumentLibraryForm</Edit>
-  <New>DocumentLibraryForm</New>
-</FormTemplates>
-</file>
-
 <file path=customXml/itemProps1.xml><?xml version="1.0" encoding="utf-8"?>
 <ds:datastoreItem xmlns:ds="http://schemas.openxmlformats.org/officeDocument/2006/customXml" ds:itemID="{510B99E5-3BFD-4F8F-A960-612409E93FE5}">
   <ds:schemaRefs>
@@ -4327,6 +3984,14 @@
 </file>
 
 <file path=customXml/itemProps2.xml><?xml version="1.0" encoding="utf-8"?>
+<ds:datastoreItem xmlns:ds="http://schemas.openxmlformats.org/officeDocument/2006/customXml" ds:itemID="{3B756FEE-86C0-4165-9ACA-BA59E97677CA}">
+  <ds:schemaRefs>
+    <ds:schemaRef ds:uri="http://schemas.microsoft.com/sharepoint/v3/contenttype/forms"/>
+  </ds:schemaRefs>
+</ds:datastoreItem>
+</file>
+
+<file path=customXml/itemProps3.xml><?xml version="1.0" encoding="utf-8"?>
 <ds:datastoreItem xmlns:ds="http://schemas.openxmlformats.org/officeDocument/2006/customXml" ds:itemID="{C6E329E8-8FA9-4E53-9ED5-61142139C3C9}">
   <ds:schemaRefs>
     <ds:schemaRef ds:uri="http://schemas.microsoft.com/office/2006/metadata/contentType"/>
@@ -4342,12 +4007,4 @@
     <ds:schemaRef ds:uri="http://schemas.microsoft.com/internal/obd"/>
   </ds:schemaRefs>
 </ds:datastoreItem>
-</file>
-
-<file path=customXml/itemProps3.xml><?xml version="1.0" encoding="utf-8"?>
-<ds:datastoreItem xmlns:ds="http://schemas.openxmlformats.org/officeDocument/2006/customXml" ds:itemID="{3B756FEE-86C0-4165-9ACA-BA59E97677CA}">
-  <ds:schemaRefs>
-    <ds:schemaRef ds:uri="http://schemas.microsoft.com/sharepoint/v3/contenttype/forms"/>
-  </ds:schemaRefs>
-</ds:datastoreItem>
 </file>
</xml_diff>